<commit_message>
official README, test drive
</commit_message>
<xml_diff>
--- a/vignettes/my-vignette.docx
+++ b/vignettes/my-vignette.docx
@@ -131,7 +131,7 @@
           <wp:inline distT="0" distB="0" distL="114935" distR="114935">
             <wp:extent cx="3564255" cy="2379980"/>
             <wp:effectExtent l="0" t="0" r="0" b="0"/>
-            <wp:docPr id="1" name="Picture" descr=" Figure 1. Characteristic motifs, domains and their arrangemnets, helping to distinguish extracellular proteins from proteins retained inside the cell."/>
+            <wp:docPr id="1" name="Picture" descr=" Figure 1. Characteristic motifs, domains and their arrangements, helping to distinguish extracellular proteins from proteins retained inside the cell."/>
             <wp:cNvGraphicFramePr>
               <a:graphicFrameLocks xmlns:a="http://schemas.openxmlformats.org/drawingml/2006/main" noChangeAspect="1"/>
             </wp:cNvGraphicFramePr>
@@ -139,7 +139,7 @@
               <a:graphicData uri="http://schemas.openxmlformats.org/drawingml/2006/picture">
                 <pic:pic xmlns:pic="http://schemas.openxmlformats.org/drawingml/2006/picture">
                   <pic:nvPicPr>
-                    <pic:cNvPr id="1" name="Picture" descr=" Figure 1. Characteristic motifs, domains and their arrangemnets, helping to distinguish extracellular proteins from proteins retained inside the cell."/>
+                    <pic:cNvPr id="1" name="Picture" descr=" Figure 1. Characteristic motifs, domains and their arrangements, helping to distinguish extracellular proteins from proteins retained inside the cell."/>
                     <pic:cNvPicPr>
                       <a:picLocks noChangeAspect="1" noChangeArrowheads="1"/>
                     </pic:cNvPicPr>
@@ -183,7 +183,7 @@
       </w:r>
       <w:r>
         <w:rPr/>
-        <w:t xml:space="preserve"> Characteristic motifs, domains and their arrangemnets, helping to distinguish extracellular proteins from proteins retained inside the cell.</w:t>
+        <w:t xml:space="preserve"> Characteristic motifs, domains and their arrangements, helping to distinguish extracellular proteins from proteins retained inside the cell.</w:t>
       </w:r>
     </w:p>
     <w:p>
@@ -275,17 +275,7 @@
       </w:r>
       <w:r>
         <w:rPr/>
-        <w:t xml:space="preserve"> package attempts to bridge this gap. It provides wrapper functions around existing command line tools for prediction of signal peptides and protein </w:t>
-      </w:r>
-      <w:bookmarkStart w:id="1" w:name="__DdeLink__3577_88212386"/>
-      <w:r>
-        <w:rPr/>
-        <w:t>subcellular localisation</w:t>
-      </w:r>
-      <w:bookmarkEnd w:id="1"/>
-      <w:r>
-        <w:rPr/>
-        <w:t xml:space="preserve">. The wrappers are designed to work together by producing standardized output as an instance of </w:t>
+        <w:t xml:space="preserve"> package attempts to bridge this gap. It provides wrapper functions around existing command line tools for prediction of signal peptides and protein subcellular localization. The wrappers are designed to work together by producing standardized output as an instance of </w:t>
       </w:r>
       <w:r>
         <w:rPr>
@@ -619,7 +609,7 @@
       </w:r>
       <w:r>
         <w:rPr/>
-        <w:t xml:space="preserve"> for subcellular localisation and multiple versions of </w:t>
+        <w:t xml:space="preserve"> for subcellular localization and multiple versions of </w:t>
       </w:r>
       <w:r>
         <w:rPr>
@@ -854,42 +844,42 @@
         <w:pStyle w:val="Heading2"/>
         <w:rPr/>
       </w:pPr>
-      <w:bookmarkStart w:id="2" w:name="installation-of-external-dependencies"/>
+      <w:bookmarkStart w:id="1" w:name="installation-of-external-dependencies"/>
+      <w:bookmarkEnd w:id="1"/>
+      <w:r>
+        <w:rPr/>
+        <w:t>2. Installation of external dependencies</w:t>
+      </w:r>
+    </w:p>
+    <w:p>
+      <w:pPr>
+        <w:pStyle w:val="FirstParagraph"/>
+        <w:rPr/>
+      </w:pPr>
+      <w:r>
+        <w:rPr/>
+        <w:t xml:space="preserve">For prediction of secreted proteins SecretSanta relies on a set of existing command line tools. Please install them and configure according to the listed instructions. </w:t>
+      </w:r>
+    </w:p>
+    <w:p>
+      <w:pPr>
+        <w:pStyle w:val="Heading3"/>
+        <w:rPr/>
+      </w:pPr>
+      <w:bookmarkStart w:id="2" w:name="download-and-configure-external-dependencies"/>
       <w:bookmarkEnd w:id="2"/>
       <w:r>
         <w:rPr/>
-        <w:t>2. Installation of external dependencies</w:t>
-      </w:r>
-    </w:p>
-    <w:p>
-      <w:pPr>
-        <w:pStyle w:val="FirstParagraph"/>
-        <w:rPr/>
-      </w:pPr>
-      <w:r>
-        <w:rPr/>
-        <w:t xml:space="preserve">For prediction of secreted proteins SecretSanta relies on a set of existing command line tools. Please install them and configure according to the listed instructions. </w:t>
-      </w:r>
-    </w:p>
-    <w:p>
-      <w:pPr>
-        <w:pStyle w:val="Heading3"/>
-        <w:rPr/>
-      </w:pPr>
-      <w:bookmarkStart w:id="3" w:name="download-and-configure-external-dependencies"/>
+        <w:t>2.1 Download and configure external dependencies</w:t>
+      </w:r>
+    </w:p>
+    <w:p>
+      <w:pPr>
+        <w:pStyle w:val="Heading4"/>
+        <w:rPr/>
+      </w:pPr>
+      <w:bookmarkStart w:id="3" w:name="tools-for-prediction-of-signal-peptides-and-cleavage-sites"/>
       <w:bookmarkEnd w:id="3"/>
-      <w:r>
-        <w:rPr/>
-        <w:t>2.1 Download and configure external dependencies</w:t>
-      </w:r>
-    </w:p>
-    <w:p>
-      <w:pPr>
-        <w:pStyle w:val="Heading4"/>
-        <w:rPr/>
-      </w:pPr>
-      <w:bookmarkStart w:id="4" w:name="tools-for-prediction-of-signal-peptides-and-cleavage-sites"/>
-      <w:bookmarkEnd w:id="4"/>
       <w:r>
         <w:rPr/>
         <w:t>Tools for prediction of signal peptides and cleavage sites:</w:t>
@@ -1519,11 +1509,11 @@
         <w:pStyle w:val="Heading4"/>
         <w:rPr/>
       </w:pPr>
-      <w:bookmarkStart w:id="5" w:name="tools-for-prediction-of-protein-subcellular-localisation"/>
-      <w:bookmarkEnd w:id="5"/>
-      <w:r>
-        <w:rPr/>
-        <w:t>Tools for prediction of protein subcellular localisation:</w:t>
+      <w:bookmarkStart w:id="4" w:name="tools-for-prediction-of-protein-subcellular-localization"/>
+      <w:bookmarkEnd w:id="4"/>
+      <w:r>
+        <w:rPr/>
+        <w:t>Tools for prediction of protein subcellular localization:</w:t>
       </w:r>
     </w:p>
     <w:p>
@@ -1885,8 +1875,8 @@
         <w:pStyle w:val="Heading4"/>
         <w:rPr/>
       </w:pPr>
-      <w:bookmarkStart w:id="6" w:name="tools-for-prediction-of-transmembrane-domains"/>
-      <w:bookmarkEnd w:id="6"/>
+      <w:bookmarkStart w:id="5" w:name="tools-for-prediction-of-transmembrane-domains"/>
+      <w:bookmarkEnd w:id="5"/>
       <w:r>
         <w:rPr/>
         <w:t>Tools for prediction of transmembrane domains</w:t>
@@ -2080,11 +2070,33 @@
         <w:pStyle w:val="Heading3"/>
         <w:rPr/>
       </w:pPr>
-      <w:bookmarkStart w:id="7" w:name="organise-acess-to-the-external-dependecies"/>
+      <w:bookmarkStart w:id="6" w:name="organise-access-to-the-external-dependecies"/>
+      <w:bookmarkEnd w:id="6"/>
+      <w:r>
+        <w:rPr/>
+        <w:t>2.2 Organise access to the external dependecies</w:t>
+      </w:r>
+    </w:p>
+    <w:p>
+      <w:pPr>
+        <w:pStyle w:val="FirstParagraph"/>
+        <w:rPr/>
+      </w:pPr>
+      <w:r>
+        <w:rPr/>
+        <w:t>Two options are possible:</w:t>
+      </w:r>
+    </w:p>
+    <w:p>
+      <w:pPr>
+        <w:pStyle w:val="Heading4"/>
+        <w:rPr/>
+      </w:pPr>
+      <w:bookmarkStart w:id="7" w:name="option-a-all-the-external-dependencies-are-accessible-from-any-location."/>
       <w:bookmarkEnd w:id="7"/>
       <w:r>
         <w:rPr/>
-        <w:t>2.2 Organise acess to the external dependecies</w:t>
+        <w:t>Option A: all the external dependencies are accessible from any location.</w:t>
       </w:r>
     </w:p>
     <w:p>
@@ -2094,7 +2106,229 @@
       </w:pPr>
       <w:r>
         <w:rPr/>
-        <w:t>Two options are possible:</w:t>
+        <w:t xml:space="preserve">This requires modification of </w:t>
+      </w:r>
+      <w:r>
+        <w:rPr>
+          <w:rStyle w:val="VerbatimChar"/>
+        </w:rPr>
+        <w:t>$PATH</w:t>
+      </w:r>
+      <w:r>
+        <w:rPr/>
+        <w:t xml:space="preserve"> environment variable. To make the change permanent, edit </w:t>
+      </w:r>
+      <w:r>
+        <w:rPr>
+          <w:rStyle w:val="VerbatimChar"/>
+        </w:rPr>
+        <w:t>.profile</w:t>
+      </w:r>
+      <w:r>
+        <w:rPr/>
+        <w:t>:</w:t>
+      </w:r>
+    </w:p>
+    <w:p>
+      <w:pPr>
+        <w:pStyle w:val="TextBody"/>
+        <w:rPr/>
+      </w:pPr>
+      <w:r>
+        <w:rPr/>
+        <w:t>Open ./profile:</w:t>
+      </w:r>
+    </w:p>
+    <w:p>
+      <w:pPr>
+        <w:pStyle w:val="SourceCode"/>
+        <w:rPr/>
+      </w:pPr>
+      <w:r>
+        <w:rPr>
+          <w:rStyle w:val="KeywordTok"/>
+        </w:rPr>
+        <w:t>gedit</w:t>
+      </w:r>
+      <w:r>
+        <w:rPr>
+          <w:rStyle w:val="NormalTok"/>
+        </w:rPr>
+        <w:t xml:space="preserve"> ~/.profile</w:t>
+      </w:r>
+    </w:p>
+    <w:p>
+      <w:pPr>
+        <w:pStyle w:val="FirstParagraph"/>
+        <w:rPr/>
+      </w:pPr>
+      <w:r>
+        <w:rPr/>
+        <w:t xml:space="preserve">Add a line with all the path exports. In this example all the dependencies are installed in the </w:t>
+      </w:r>
+      <w:r>
+        <w:rPr>
+          <w:rStyle w:val="VerbatimChar"/>
+        </w:rPr>
+        <w:t>my_tool</w:t>
+      </w:r>
+      <w:r>
+        <w:rPr/>
+        <w:t xml:space="preserve"> directory:</w:t>
+      </w:r>
+    </w:p>
+    <w:p>
+      <w:pPr>
+        <w:pStyle w:val="SourceCode"/>
+        <w:rPr/>
+      </w:pPr>
+      <w:r>
+        <w:rPr>
+          <w:rStyle w:val="KeywordTok"/>
+        </w:rPr>
+        <w:t>export</w:t>
+      </w:r>
+      <w:r>
+        <w:rPr>
+          <w:rStyle w:val="NormalTok"/>
+        </w:rPr>
+        <w:t xml:space="preserve"> </w:t>
+      </w:r>
+      <w:r>
+        <w:rPr>
+          <w:rStyle w:val="OtherTok"/>
+        </w:rPr>
+        <w:t>PATH=</w:t>
+      </w:r>
+      <w:r>
+        <w:rPr/>
+        <w:br/>
+      </w:r>
+      <w:r>
+        <w:rPr>
+          <w:rStyle w:val="StringTok"/>
+        </w:rPr>
+        <w:t>"/home/my_tools/signalp-4.1:\</w:t>
+      </w:r>
+      <w:r>
+        <w:rPr/>
+        <w:br/>
+      </w:r>
+      <w:r>
+        <w:rPr>
+          <w:rStyle w:val="StringTok"/>
+        </w:rPr>
+        <w:t>/home/my_tools/signalp-2.0:\</w:t>
+      </w:r>
+      <w:r>
+        <w:rPr/>
+        <w:br/>
+      </w:r>
+      <w:r>
+        <w:rPr>
+          <w:rStyle w:val="StringTok"/>
+        </w:rPr>
+        <w:t>/home/my_tools/signalp-3.0:\</w:t>
+      </w:r>
+      <w:r>
+        <w:rPr/>
+        <w:br/>
+      </w:r>
+      <w:r>
+        <w:rPr>
+          <w:rStyle w:val="StringTok"/>
+        </w:rPr>
+        <w:t>/home/my_tools/targetp-1.1:\</w:t>
+      </w:r>
+      <w:r>
+        <w:rPr/>
+        <w:br/>
+      </w:r>
+      <w:r>
+        <w:rPr>
+          <w:rStyle w:val="StringTok"/>
+        </w:rPr>
+        <w:t>/home/tmhmm-2.0c/bin:\</w:t>
+      </w:r>
+      <w:r>
+        <w:rPr/>
+        <w:br/>
+      </w:r>
+      <w:r>
+        <w:rPr>
+          <w:rStyle w:val="StringTok"/>
+        </w:rPr>
+        <w:t>/home/my_tools/WoLFPSort/bin:\</w:t>
+      </w:r>
+      <w:r>
+        <w:rPr/>
+        <w:br/>
+      </w:r>
+      <w:r>
+        <w:rPr>
+          <w:rStyle w:val="OtherTok"/>
+        </w:rPr>
+        <w:t>$PATH</w:t>
+      </w:r>
+      <w:r>
+        <w:rPr>
+          <w:rStyle w:val="StringTok"/>
+        </w:rPr>
+        <w:t>"</w:t>
+      </w:r>
+    </w:p>
+    <w:p>
+      <w:pPr>
+        <w:pStyle w:val="FirstParagraph"/>
+        <w:rPr/>
+      </w:pPr>
+      <w:r>
+        <w:rPr/>
+        <w:t xml:space="preserve">Reload </w:t>
+      </w:r>
+      <w:r>
+        <w:rPr>
+          <w:rStyle w:val="VerbatimChar"/>
+        </w:rPr>
+        <w:t>/.profile</w:t>
+      </w:r>
+      <w:r>
+        <w:rPr/>
+        <w:t>:</w:t>
+      </w:r>
+    </w:p>
+    <w:p>
+      <w:pPr>
+        <w:pStyle w:val="SourceCode"/>
+        <w:rPr/>
+      </w:pPr>
+      <w:r>
+        <w:rPr>
+          <w:rStyle w:val="KeywordTok"/>
+        </w:rPr>
+        <w:t>.</w:t>
+      </w:r>
+      <w:r>
+        <w:rPr>
+          <w:rStyle w:val="NormalTok"/>
+        </w:rPr>
+        <w:t xml:space="preserve"> </w:t>
+      </w:r>
+      <w:r>
+        <w:rPr>
+          <w:rStyle w:val="KeywordTok"/>
+        </w:rPr>
+        <w:t>~/.profile</w:t>
+      </w:r>
+    </w:p>
+    <w:p>
+      <w:pPr>
+        <w:pStyle w:val="FirstParagraph"/>
+        <w:rPr/>
+      </w:pPr>
+      <w:r>
+        <w:rPr/>
+        <w:t>Reboot, to make changes visible to R, alternatively - restart the R session.</w:t>
       </w:r>
     </w:p>
     <w:p>
@@ -2102,252 +2336,8 @@
         <w:pStyle w:val="Heading4"/>
         <w:rPr/>
       </w:pPr>
-      <w:bookmarkStart w:id="8" w:name="option-a-all-the-external-dependecies-are-accessible-from-any-location."/>
+      <w:bookmarkStart w:id="8" w:name="option-b-paths-to-external-dependencies-are-supplied-in-a-separate-file"/>
       <w:bookmarkEnd w:id="8"/>
-      <w:r>
-        <w:rPr/>
-        <w:t>Option A: all the external dependecies are accessible from any location.</w:t>
-      </w:r>
-    </w:p>
-    <w:p>
-      <w:pPr>
-        <w:pStyle w:val="FirstParagraph"/>
-        <w:rPr/>
-      </w:pPr>
-      <w:r>
-        <w:rPr/>
-        <w:t xml:space="preserve">This requires modification of </w:t>
-      </w:r>
-      <w:r>
-        <w:rPr>
-          <w:rStyle w:val="VerbatimChar"/>
-        </w:rPr>
-        <w:t>$PATH</w:t>
-      </w:r>
-      <w:r>
-        <w:rPr/>
-        <w:t xml:space="preserve"> environment variable. To make the change permanent, edit </w:t>
-      </w:r>
-      <w:r>
-        <w:rPr>
-          <w:rStyle w:val="VerbatimChar"/>
-        </w:rPr>
-        <w:t>.profile</w:t>
-      </w:r>
-      <w:r>
-        <w:rPr/>
-        <w:t>:</w:t>
-      </w:r>
-    </w:p>
-    <w:p>
-      <w:pPr>
-        <w:pStyle w:val="TextBody"/>
-        <w:rPr/>
-      </w:pPr>
-      <w:r>
-        <w:rPr/>
-        <w:t>Open ./profile:</w:t>
-      </w:r>
-    </w:p>
-    <w:p>
-      <w:pPr>
-        <w:pStyle w:val="SourceCode"/>
-        <w:rPr/>
-      </w:pPr>
-      <w:r>
-        <w:rPr>
-          <w:rStyle w:val="KeywordTok"/>
-        </w:rPr>
-        <w:t>gedit</w:t>
-      </w:r>
-      <w:r>
-        <w:rPr>
-          <w:rStyle w:val="NormalTok"/>
-        </w:rPr>
-        <w:t xml:space="preserve"> ~/.profile</w:t>
-      </w:r>
-    </w:p>
-    <w:p>
-      <w:pPr>
-        <w:pStyle w:val="FirstParagraph"/>
-        <w:rPr/>
-      </w:pPr>
-      <w:r>
-        <w:rPr/>
-        <w:t xml:space="preserve">Add a line with all the path exports. In this example all the dependencies are installed in the </w:t>
-      </w:r>
-      <w:r>
-        <w:rPr>
-          <w:rStyle w:val="VerbatimChar"/>
-        </w:rPr>
-        <w:t>my_tool</w:t>
-      </w:r>
-      <w:r>
-        <w:rPr/>
-        <w:t xml:space="preserve"> directory:</w:t>
-      </w:r>
-    </w:p>
-    <w:p>
-      <w:pPr>
-        <w:pStyle w:val="SourceCode"/>
-        <w:rPr/>
-      </w:pPr>
-      <w:r>
-        <w:rPr>
-          <w:rStyle w:val="KeywordTok"/>
-        </w:rPr>
-        <w:t>export</w:t>
-      </w:r>
-      <w:r>
-        <w:rPr>
-          <w:rStyle w:val="NormalTok"/>
-        </w:rPr>
-        <w:t xml:space="preserve"> </w:t>
-      </w:r>
-      <w:r>
-        <w:rPr>
-          <w:rStyle w:val="OtherTok"/>
-        </w:rPr>
-        <w:t>PATH=</w:t>
-      </w:r>
-      <w:r>
-        <w:rPr/>
-        <w:br/>
-      </w:r>
-      <w:r>
-        <w:rPr>
-          <w:rStyle w:val="StringTok"/>
-        </w:rPr>
-        <w:t>"/home/my_tools/signalp-4.1:\</w:t>
-      </w:r>
-      <w:r>
-        <w:rPr/>
-        <w:br/>
-      </w:r>
-      <w:r>
-        <w:rPr>
-          <w:rStyle w:val="StringTok"/>
-        </w:rPr>
-        <w:t>/home/my_tools/signalp-2.0:\</w:t>
-      </w:r>
-      <w:r>
-        <w:rPr/>
-        <w:br/>
-      </w:r>
-      <w:r>
-        <w:rPr>
-          <w:rStyle w:val="StringTok"/>
-        </w:rPr>
-        <w:t>/home/my_tools/signalp-3.0:\</w:t>
-      </w:r>
-      <w:r>
-        <w:rPr/>
-        <w:br/>
-      </w:r>
-      <w:r>
-        <w:rPr>
-          <w:rStyle w:val="StringTok"/>
-        </w:rPr>
-        <w:t>/home/my_tools/targetp-1.1:\</w:t>
-      </w:r>
-      <w:r>
-        <w:rPr/>
-        <w:br/>
-      </w:r>
-      <w:r>
-        <w:rPr>
-          <w:rStyle w:val="StringTok"/>
-        </w:rPr>
-        <w:t>/home/tmhmm-2.0c/bin:\</w:t>
-      </w:r>
-      <w:r>
-        <w:rPr/>
-        <w:br/>
-      </w:r>
-      <w:r>
-        <w:rPr>
-          <w:rStyle w:val="StringTok"/>
-        </w:rPr>
-        <w:t>/home/my_tools/WoLFPSort/bin:\</w:t>
-      </w:r>
-      <w:r>
-        <w:rPr/>
-        <w:br/>
-      </w:r>
-      <w:r>
-        <w:rPr>
-          <w:rStyle w:val="OtherTok"/>
-        </w:rPr>
-        <w:t>$PATH</w:t>
-      </w:r>
-      <w:r>
-        <w:rPr>
-          <w:rStyle w:val="StringTok"/>
-        </w:rPr>
-        <w:t>"</w:t>
-      </w:r>
-    </w:p>
-    <w:p>
-      <w:pPr>
-        <w:pStyle w:val="FirstParagraph"/>
-        <w:rPr/>
-      </w:pPr>
-      <w:r>
-        <w:rPr/>
-        <w:t xml:space="preserve">Reload </w:t>
-      </w:r>
-      <w:r>
-        <w:rPr>
-          <w:rStyle w:val="VerbatimChar"/>
-        </w:rPr>
-        <w:t>/.profile</w:t>
-      </w:r>
-      <w:r>
-        <w:rPr/>
-        <w:t>:</w:t>
-      </w:r>
-    </w:p>
-    <w:p>
-      <w:pPr>
-        <w:pStyle w:val="SourceCode"/>
-        <w:rPr/>
-      </w:pPr>
-      <w:r>
-        <w:rPr>
-          <w:rStyle w:val="KeywordTok"/>
-        </w:rPr>
-        <w:t>.</w:t>
-      </w:r>
-      <w:r>
-        <w:rPr>
-          <w:rStyle w:val="NormalTok"/>
-        </w:rPr>
-        <w:t xml:space="preserve"> </w:t>
-      </w:r>
-      <w:r>
-        <w:rPr>
-          <w:rStyle w:val="KeywordTok"/>
-        </w:rPr>
-        <w:t>~/.profile</w:t>
-      </w:r>
-    </w:p>
-    <w:p>
-      <w:pPr>
-        <w:pStyle w:val="FirstParagraph"/>
-        <w:rPr/>
-      </w:pPr>
-      <w:r>
-        <w:rPr/>
-        <w:t>Reboot, to make changes visible to R, alternatively - restart the R session.</w:t>
-      </w:r>
-    </w:p>
-    <w:p>
-      <w:pPr>
-        <w:pStyle w:val="Heading4"/>
-        <w:rPr/>
-      </w:pPr>
-      <w:bookmarkStart w:id="9" w:name="option-b-paths-to-external-dependencies-are-supplied-in-a-separate-file"/>
-      <w:bookmarkEnd w:id="9"/>
       <w:r>
         <w:rPr/>
         <w:t>Option B: paths to external dependencies are supplied in a separate file:</w:t>
@@ -2744,614 +2734,614 @@
         <w:pStyle w:val="Heading3"/>
         <w:rPr/>
       </w:pPr>
-      <w:bookmarkStart w:id="10" w:name="check-that-all-the-required-dependencies-are-installed-correctly"/>
+      <w:bookmarkStart w:id="9" w:name="check-that-all-the-required-dependencies-are-installed-correctly"/>
+      <w:bookmarkEnd w:id="9"/>
+      <w:r>
+        <w:rPr/>
+        <w:t>2.3 Check that all the required dependencies are installed correctly</w:t>
+      </w:r>
+    </w:p>
+    <w:p>
+      <w:pPr>
+        <w:pStyle w:val="SourceCode"/>
+        <w:rPr/>
+      </w:pPr>
+      <w:r>
+        <w:rPr>
+          <w:rStyle w:val="KeywordTok"/>
+        </w:rPr>
+        <w:t>library</w:t>
+      </w:r>
+      <w:r>
+        <w:rPr>
+          <w:rStyle w:val="NormalTok"/>
+        </w:rPr>
+        <w:t>(SecretSanta)</w:t>
+      </w:r>
+    </w:p>
+    <w:p>
+      <w:pPr>
+        <w:pStyle w:val="FirstParagraph"/>
+        <w:rPr/>
+      </w:pPr>
+      <w:r>
+        <w:rPr>
+          <w:rStyle w:val="VerbatimChar"/>
+        </w:rPr>
+        <w:t>manage_paths</w:t>
+      </w:r>
+      <w:r>
+        <w:rPr/>
+        <w:t xml:space="preserve"> function will run small test jobs and check that all the external dependencies are functional.</w:t>
+      </w:r>
+    </w:p>
+    <w:p>
+      <w:pPr>
+        <w:pStyle w:val="TextBody"/>
+        <w:rPr/>
+      </w:pPr>
+      <w:r>
+        <w:rPr/>
+        <w:t xml:space="preserve">In case all the dependencies are available globally (see </w:t>
+      </w:r>
+      <w:r>
+        <w:rPr>
+          <w:b/>
+        </w:rPr>
+        <w:t>Option A</w:t>
+      </w:r>
+      <w:r>
+        <w:rPr/>
+        <w:t>):</w:t>
+      </w:r>
+    </w:p>
+    <w:p>
+      <w:pPr>
+        <w:pStyle w:val="SourceCode"/>
+        <w:rPr/>
+      </w:pPr>
+      <w:r>
+        <w:rPr>
+          <w:rStyle w:val="NormalTok"/>
+        </w:rPr>
+        <w:t>check1 &lt;-</w:t>
+      </w:r>
+      <w:r>
+        <w:rPr>
+          <w:rStyle w:val="StringTok"/>
+        </w:rPr>
+        <w:t xml:space="preserve"> </w:t>
+      </w:r>
+      <w:r>
+        <w:rPr>
+          <w:rStyle w:val="KeywordTok"/>
+        </w:rPr>
+        <w:t>manage_paths</w:t>
+      </w:r>
+      <w:r>
+        <w:rPr>
+          <w:rStyle w:val="NormalTok"/>
+        </w:rPr>
+        <w:t>(</w:t>
+      </w:r>
+      <w:r>
+        <w:rPr>
+          <w:rStyle w:val="DataTypeTok"/>
+        </w:rPr>
+        <w:t>in_path =</w:t>
+      </w:r>
+      <w:r>
+        <w:rPr>
+          <w:rStyle w:val="NormalTok"/>
+        </w:rPr>
+        <w:t xml:space="preserve"> </w:t>
+      </w:r>
+      <w:r>
+        <w:rPr>
+          <w:rStyle w:val="OtherTok"/>
+        </w:rPr>
+        <w:t>TRUE</w:t>
+      </w:r>
+      <w:r>
+        <w:rPr>
+          <w:rStyle w:val="NormalTok"/>
+        </w:rPr>
+        <w:t>)</w:t>
+      </w:r>
+      <w:r>
+        <w:rPr/>
+        <w:br/>
+      </w:r>
+      <w:r>
+        <w:rPr>
+          <w:rStyle w:val="NormalTok"/>
+        </w:rPr>
+        <w:t>## checking dependencies acessible via $PATH</w:t>
+      </w:r>
+      <w:r>
+        <w:rPr/>
+        <w:br/>
+      </w:r>
+      <w:r>
+        <w:rPr>
+          <w:rStyle w:val="NormalTok"/>
+        </w:rPr>
+        <w:t>## signalp2 run completed</w:t>
+      </w:r>
+      <w:r>
+        <w:rPr/>
+        <w:br/>
+      </w:r>
+      <w:r>
+        <w:rPr>
+          <w:rStyle w:val="NormalTok"/>
+        </w:rPr>
+        <w:t>## signalp3 run completed</w:t>
+      </w:r>
+      <w:r>
+        <w:rPr/>
+        <w:br/>
+      </w:r>
+      <w:r>
+        <w:rPr>
+          <w:rStyle w:val="NormalTok"/>
+        </w:rPr>
+        <w:t>## signalp4 run completed</w:t>
+      </w:r>
+      <w:r>
+        <w:rPr/>
+        <w:br/>
+      </w:r>
+      <w:r>
+        <w:rPr>
+          <w:rStyle w:val="NormalTok"/>
+        </w:rPr>
+        <w:t>## tmhmm run completed</w:t>
+      </w:r>
+      <w:r>
+        <w:rPr/>
+        <w:br/>
+      </w:r>
+      <w:r>
+        <w:rPr>
+          <w:rStyle w:val="NormalTok"/>
+        </w:rPr>
+        <w:t>## targetp run completed</w:t>
+      </w:r>
+      <w:r>
+        <w:rPr/>
+        <w:br/>
+      </w:r>
+      <w:r>
+        <w:rPr>
+          <w:rStyle w:val="NormalTok"/>
+        </w:rPr>
+        <w:t>## wolfpsort run completed</w:t>
+      </w:r>
+    </w:p>
+    <w:p>
+      <w:pPr>
+        <w:pStyle w:val="FirstParagraph"/>
+        <w:rPr/>
+      </w:pPr>
+      <w:r>
+        <w:rPr/>
+        <w:t>It is also possible to run just a single test for a specific dependency in question:</w:t>
+      </w:r>
+    </w:p>
+    <w:p>
+      <w:pPr>
+        <w:pStyle w:val="SourceCode"/>
+        <w:rPr/>
+      </w:pPr>
+      <w:r>
+        <w:rPr>
+          <w:rStyle w:val="NormalTok"/>
+        </w:rPr>
+        <w:t>check1 &lt;-</w:t>
+      </w:r>
+      <w:r>
+        <w:rPr>
+          <w:rStyle w:val="StringTok"/>
+        </w:rPr>
+        <w:t xml:space="preserve"> </w:t>
+      </w:r>
+      <w:r>
+        <w:rPr>
+          <w:rStyle w:val="KeywordTok"/>
+        </w:rPr>
+        <w:t>manage_paths</w:t>
+      </w:r>
+      <w:r>
+        <w:rPr>
+          <w:rStyle w:val="NormalTok"/>
+        </w:rPr>
+        <w:t>(</w:t>
+      </w:r>
+      <w:r>
+        <w:rPr>
+          <w:rStyle w:val="DataTypeTok"/>
+        </w:rPr>
+        <w:t>in_path =</w:t>
+      </w:r>
+      <w:r>
+        <w:rPr>
+          <w:rStyle w:val="NormalTok"/>
+        </w:rPr>
+        <w:t xml:space="preserve"> </w:t>
+      </w:r>
+      <w:r>
+        <w:rPr>
+          <w:rStyle w:val="OtherTok"/>
+        </w:rPr>
+        <w:t>TRUE</w:t>
+      </w:r>
+      <w:r>
+        <w:rPr>
+          <w:rStyle w:val="NormalTok"/>
+        </w:rPr>
+        <w:t>,</w:t>
+      </w:r>
+      <w:r>
+        <w:rPr/>
+        <w:br/>
+      </w:r>
+      <w:r>
+        <w:rPr>
+          <w:rStyle w:val="NormalTok"/>
+        </w:rPr>
+        <w:t xml:space="preserve">                       </w:t>
+      </w:r>
+      <w:r>
+        <w:rPr>
+          <w:rStyle w:val="DataTypeTok"/>
+        </w:rPr>
+        <w:t>test_mode =</w:t>
+      </w:r>
+      <w:r>
+        <w:rPr>
+          <w:rStyle w:val="NormalTok"/>
+        </w:rPr>
+        <w:t xml:space="preserve"> </w:t>
+      </w:r>
+      <w:r>
+        <w:rPr>
+          <w:rStyle w:val="StringTok"/>
+        </w:rPr>
+        <w:t>'signalp2'</w:t>
+      </w:r>
+      <w:r>
+        <w:rPr>
+          <w:rStyle w:val="NormalTok"/>
+        </w:rPr>
+        <w:t>)</w:t>
+      </w:r>
+      <w:r>
+        <w:rPr/>
+        <w:br/>
+      </w:r>
+      <w:r>
+        <w:rPr>
+          <w:rStyle w:val="NormalTok"/>
+        </w:rPr>
+        <w:t>## checking dependencies acessible via $PATH</w:t>
+      </w:r>
+      <w:r>
+        <w:rPr/>
+        <w:br/>
+      </w:r>
+      <w:r>
+        <w:rPr>
+          <w:rStyle w:val="NormalTok"/>
+        </w:rPr>
+        <w:t>## signalp2 run completed</w:t>
+      </w:r>
+    </w:p>
+    <w:p>
+      <w:pPr>
+        <w:pStyle w:val="FirstParagraph"/>
+        <w:rPr/>
+      </w:pPr>
+      <w:r>
+        <w:rPr/>
+        <w:t xml:space="preserve">In case we have paths organised in a separate file (see </w:t>
+      </w:r>
+      <w:r>
+        <w:rPr>
+          <w:b/>
+        </w:rPr>
+        <w:t>Option B</w:t>
+      </w:r>
+      <w:r>
+        <w:rPr/>
+        <w:t>):</w:t>
+      </w:r>
+    </w:p>
+    <w:p>
+      <w:pPr>
+        <w:pStyle w:val="SourceCode"/>
+        <w:rPr/>
+      </w:pPr>
+      <w:r>
+        <w:rPr>
+          <w:rStyle w:val="NormalTok"/>
+        </w:rPr>
+        <w:t>check2 &lt;-</w:t>
+      </w:r>
+      <w:r>
+        <w:rPr>
+          <w:rStyle w:val="StringTok"/>
+        </w:rPr>
+        <w:t xml:space="preserve"> </w:t>
+      </w:r>
+      <w:r>
+        <w:rPr>
+          <w:rStyle w:val="KeywordTok"/>
+        </w:rPr>
+        <w:t>manage_paths</w:t>
+      </w:r>
+      <w:r>
+        <w:rPr>
+          <w:rStyle w:val="NormalTok"/>
+        </w:rPr>
+        <w:t>(</w:t>
+      </w:r>
+      <w:r>
+        <w:rPr/>
+        <w:br/>
+      </w:r>
+      <w:r>
+        <w:rPr>
+          <w:rStyle w:val="NormalTok"/>
+        </w:rPr>
+        <w:t xml:space="preserve">  </w:t>
+      </w:r>
+      <w:r>
+        <w:rPr>
+          <w:rStyle w:val="DataTypeTok"/>
+        </w:rPr>
+        <w:t>in_path =</w:t>
+      </w:r>
+      <w:r>
+        <w:rPr>
+          <w:rStyle w:val="NormalTok"/>
+        </w:rPr>
+        <w:t xml:space="preserve"> </w:t>
+      </w:r>
+      <w:r>
+        <w:rPr>
+          <w:rStyle w:val="OtherTok"/>
+        </w:rPr>
+        <w:t>FALSE</w:t>
+      </w:r>
+      <w:r>
+        <w:rPr>
+          <w:rStyle w:val="NormalTok"/>
+        </w:rPr>
+        <w:t>,</w:t>
+      </w:r>
+      <w:r>
+        <w:rPr/>
+        <w:br/>
+      </w:r>
+      <w:r>
+        <w:rPr>
+          <w:rStyle w:val="NormalTok"/>
+        </w:rPr>
+        <w:t xml:space="preserve">  </w:t>
+      </w:r>
+      <w:r>
+        <w:rPr>
+          <w:rStyle w:val="DataTypeTok"/>
+        </w:rPr>
+        <w:t>path_file =</w:t>
+      </w:r>
+      <w:r>
+        <w:rPr>
+          <w:rStyle w:val="NormalTok"/>
+        </w:rPr>
+        <w:t xml:space="preserve"> </w:t>
+      </w:r>
+      <w:r>
+        <w:rPr>
+          <w:rStyle w:val="KeywordTok"/>
+        </w:rPr>
+        <w:t>system.file</w:t>
+      </w:r>
+      <w:r>
+        <w:rPr>
+          <w:rStyle w:val="NormalTok"/>
+        </w:rPr>
+        <w:t>(</w:t>
+      </w:r>
+      <w:r>
+        <w:rPr>
+          <w:rStyle w:val="StringTok"/>
+        </w:rPr>
+        <w:t>"extdata"</w:t>
+      </w:r>
+      <w:r>
+        <w:rPr>
+          <w:rStyle w:val="NormalTok"/>
+        </w:rPr>
+        <w:t>,</w:t>
+      </w:r>
+      <w:r>
+        <w:rPr/>
+        <w:br/>
+      </w:r>
+      <w:r>
+        <w:rPr>
+          <w:rStyle w:val="NormalTok"/>
+        </w:rPr>
+        <w:t xml:space="preserve">  </w:t>
+      </w:r>
+      <w:r>
+        <w:rPr>
+          <w:rStyle w:val="StringTok"/>
+        </w:rPr>
+        <w:t>"sample_paths"</w:t>
+      </w:r>
+      <w:r>
+        <w:rPr>
+          <w:rStyle w:val="NormalTok"/>
+        </w:rPr>
+        <w:t>,</w:t>
+      </w:r>
+      <w:r>
+        <w:rPr/>
+        <w:br/>
+      </w:r>
+      <w:r>
+        <w:rPr>
+          <w:rStyle w:val="NormalTok"/>
+        </w:rPr>
+        <w:t xml:space="preserve">  </w:t>
+      </w:r>
+      <w:r>
+        <w:rPr>
+          <w:rStyle w:val="DataTypeTok"/>
+        </w:rPr>
+        <w:t>package =</w:t>
+      </w:r>
+      <w:r>
+        <w:rPr>
+          <w:rStyle w:val="NormalTok"/>
+        </w:rPr>
+        <w:t xml:space="preserve"> </w:t>
+      </w:r>
+      <w:r>
+        <w:rPr>
+          <w:rStyle w:val="StringTok"/>
+        </w:rPr>
+        <w:t>"SecretSanta"</w:t>
+      </w:r>
+      <w:r>
+        <w:rPr>
+          <w:rStyle w:val="NormalTok"/>
+        </w:rPr>
+        <w:t>)</w:t>
+      </w:r>
+      <w:r>
+        <w:rPr/>
+        <w:br/>
+      </w:r>
+      <w:r>
+        <w:rPr>
+          <w:rStyle w:val="NormalTok"/>
+        </w:rPr>
+        <w:t xml:space="preserve">  )</w:t>
+      </w:r>
+      <w:r>
+        <w:rPr/>
+        <w:br/>
+      </w:r>
+      <w:r>
+        <w:rPr>
+          <w:rStyle w:val="NormalTok"/>
+        </w:rPr>
+        <w:t>## All paths are valid</w:t>
+      </w:r>
+      <w:r>
+        <w:rPr/>
+        <w:br/>
+      </w:r>
+      <w:r>
+        <w:rPr>
+          <w:rStyle w:val="NormalTok"/>
+        </w:rPr>
+        <w:t>## signalp2 run completed</w:t>
+      </w:r>
+      <w:r>
+        <w:rPr/>
+        <w:br/>
+      </w:r>
+      <w:r>
+        <w:rPr>
+          <w:rStyle w:val="NormalTok"/>
+        </w:rPr>
+        <w:t>## signalp3 run completed</w:t>
+      </w:r>
+      <w:r>
+        <w:rPr/>
+        <w:br/>
+      </w:r>
+      <w:r>
+        <w:rPr>
+          <w:rStyle w:val="NormalTok"/>
+        </w:rPr>
+        <w:t>## signalp4 run completed</w:t>
+      </w:r>
+      <w:r>
+        <w:rPr/>
+        <w:br/>
+      </w:r>
+      <w:r>
+        <w:rPr>
+          <w:rStyle w:val="NormalTok"/>
+        </w:rPr>
+        <w:t>## tmhmm run completed</w:t>
+      </w:r>
+      <w:r>
+        <w:rPr/>
+        <w:br/>
+      </w:r>
+      <w:r>
+        <w:rPr>
+          <w:rStyle w:val="NormalTok"/>
+        </w:rPr>
+        <w:t>## targetp run completed</w:t>
+      </w:r>
+      <w:r>
+        <w:rPr/>
+        <w:br/>
+      </w:r>
+      <w:r>
+        <w:rPr>
+          <w:rStyle w:val="NormalTok"/>
+        </w:rPr>
+        <w:t>## wolfpsort run completed</w:t>
+      </w:r>
+    </w:p>
+    <w:p>
+      <w:pPr>
+        <w:pStyle w:val="FirstParagraph"/>
+        <w:rPr/>
+      </w:pPr>
+      <w:r>
+        <w:rPr/>
+        <w:t xml:space="preserve">Note, that </w:t>
+      </w:r>
+      <w:r>
+        <w:rPr>
+          <w:rStyle w:val="VerbatimChar"/>
+        </w:rPr>
+        <w:t>manage_paths</w:t>
+      </w:r>
+      <w:r>
+        <w:rPr/>
+        <w:t xml:space="preserve"> is case insensitive and will convert all the tool names to the lower case.</w:t>
+      </w:r>
+    </w:p>
+    <w:p>
+      <w:pPr>
+        <w:pStyle w:val="Heading2"/>
+        <w:rPr/>
+      </w:pPr>
+      <w:bookmarkStart w:id="10" w:name="individual-methods"/>
       <w:bookmarkEnd w:id="10"/>
       <w:r>
         <w:rPr/>
-        <w:t>2.3 Check that all the required dependencies are installed correctly</w:t>
-      </w:r>
-    </w:p>
-    <w:p>
-      <w:pPr>
-        <w:pStyle w:val="SourceCode"/>
-        <w:rPr/>
-      </w:pPr>
-      <w:r>
-        <w:rPr>
-          <w:rStyle w:val="KeywordTok"/>
-        </w:rPr>
-        <w:t>library</w:t>
-      </w:r>
-      <w:r>
-        <w:rPr>
-          <w:rStyle w:val="NormalTok"/>
-        </w:rPr>
-        <w:t>(SecretSanta)</w:t>
-      </w:r>
-    </w:p>
-    <w:p>
-      <w:pPr>
-        <w:pStyle w:val="FirstParagraph"/>
-        <w:rPr/>
-      </w:pPr>
-      <w:r>
-        <w:rPr>
-          <w:rStyle w:val="VerbatimChar"/>
-        </w:rPr>
-        <w:t>manage_paths</w:t>
-      </w:r>
-      <w:r>
-        <w:rPr/>
-        <w:t xml:space="preserve"> function will run small test jobs and check that all the external dependencies are functional.</w:t>
-      </w:r>
-    </w:p>
-    <w:p>
-      <w:pPr>
-        <w:pStyle w:val="TextBody"/>
-        <w:rPr/>
-      </w:pPr>
-      <w:r>
-        <w:rPr/>
-        <w:t xml:space="preserve">In case all the dependencies are available globally (see </w:t>
-      </w:r>
-      <w:r>
-        <w:rPr>
-          <w:b/>
-        </w:rPr>
-        <w:t>Option A</w:t>
-      </w:r>
-      <w:r>
-        <w:rPr/>
-        <w:t>):</w:t>
-      </w:r>
-    </w:p>
-    <w:p>
-      <w:pPr>
-        <w:pStyle w:val="SourceCode"/>
-        <w:rPr/>
-      </w:pPr>
-      <w:r>
-        <w:rPr>
-          <w:rStyle w:val="NormalTok"/>
-        </w:rPr>
-        <w:t>check1 &lt;-</w:t>
-      </w:r>
-      <w:r>
-        <w:rPr>
-          <w:rStyle w:val="StringTok"/>
-        </w:rPr>
-        <w:t xml:space="preserve"> </w:t>
-      </w:r>
-      <w:r>
-        <w:rPr>
-          <w:rStyle w:val="KeywordTok"/>
-        </w:rPr>
-        <w:t>manage_paths</w:t>
-      </w:r>
-      <w:r>
-        <w:rPr>
-          <w:rStyle w:val="NormalTok"/>
-        </w:rPr>
-        <w:t>(</w:t>
-      </w:r>
-      <w:r>
-        <w:rPr>
-          <w:rStyle w:val="DataTypeTok"/>
-        </w:rPr>
-        <w:t>in_path =</w:t>
-      </w:r>
-      <w:r>
-        <w:rPr>
-          <w:rStyle w:val="NormalTok"/>
-        </w:rPr>
-        <w:t xml:space="preserve"> </w:t>
-      </w:r>
-      <w:r>
-        <w:rPr>
-          <w:rStyle w:val="OtherTok"/>
-        </w:rPr>
-        <w:t>TRUE</w:t>
-      </w:r>
-      <w:r>
-        <w:rPr>
-          <w:rStyle w:val="NormalTok"/>
-        </w:rPr>
-        <w:t>)</w:t>
-      </w:r>
-      <w:r>
-        <w:rPr/>
-        <w:br/>
-      </w:r>
-      <w:r>
-        <w:rPr>
-          <w:rStyle w:val="NormalTok"/>
-        </w:rPr>
-        <w:t>## checking dependencies acessible via $PATH</w:t>
-      </w:r>
-      <w:r>
-        <w:rPr/>
-        <w:br/>
-      </w:r>
-      <w:r>
-        <w:rPr>
-          <w:rStyle w:val="NormalTok"/>
-        </w:rPr>
-        <w:t>## signalp2 run completed</w:t>
-      </w:r>
-      <w:r>
-        <w:rPr/>
-        <w:br/>
-      </w:r>
-      <w:r>
-        <w:rPr>
-          <w:rStyle w:val="NormalTok"/>
-        </w:rPr>
-        <w:t>## signalp3 run completed</w:t>
-      </w:r>
-      <w:r>
-        <w:rPr/>
-        <w:br/>
-      </w:r>
-      <w:r>
-        <w:rPr>
-          <w:rStyle w:val="NormalTok"/>
-        </w:rPr>
-        <w:t>## signalp4 run completed</w:t>
-      </w:r>
-      <w:r>
-        <w:rPr/>
-        <w:br/>
-      </w:r>
-      <w:r>
-        <w:rPr>
-          <w:rStyle w:val="NormalTok"/>
-        </w:rPr>
-        <w:t>## tmhmm run completed</w:t>
-      </w:r>
-      <w:r>
-        <w:rPr/>
-        <w:br/>
-      </w:r>
-      <w:r>
-        <w:rPr>
-          <w:rStyle w:val="NormalTok"/>
-        </w:rPr>
-        <w:t>## targetp run completed</w:t>
-      </w:r>
-      <w:r>
-        <w:rPr/>
-        <w:br/>
-      </w:r>
-      <w:r>
-        <w:rPr>
-          <w:rStyle w:val="NormalTok"/>
-        </w:rPr>
-        <w:t>## wolfpsort run completed</w:t>
-      </w:r>
-    </w:p>
-    <w:p>
-      <w:pPr>
-        <w:pStyle w:val="FirstParagraph"/>
-        <w:rPr/>
-      </w:pPr>
-      <w:r>
-        <w:rPr/>
-        <w:t>It is also possible to run just a single test for a specific dependency in question:</w:t>
-      </w:r>
-    </w:p>
-    <w:p>
-      <w:pPr>
-        <w:pStyle w:val="SourceCode"/>
-        <w:rPr/>
-      </w:pPr>
-      <w:r>
-        <w:rPr>
-          <w:rStyle w:val="NormalTok"/>
-        </w:rPr>
-        <w:t>check1 &lt;-</w:t>
-      </w:r>
-      <w:r>
-        <w:rPr>
-          <w:rStyle w:val="StringTok"/>
-        </w:rPr>
-        <w:t xml:space="preserve"> </w:t>
-      </w:r>
-      <w:r>
-        <w:rPr>
-          <w:rStyle w:val="KeywordTok"/>
-        </w:rPr>
-        <w:t>manage_paths</w:t>
-      </w:r>
-      <w:r>
-        <w:rPr>
-          <w:rStyle w:val="NormalTok"/>
-        </w:rPr>
-        <w:t>(</w:t>
-      </w:r>
-      <w:r>
-        <w:rPr>
-          <w:rStyle w:val="DataTypeTok"/>
-        </w:rPr>
-        <w:t>in_path =</w:t>
-      </w:r>
-      <w:r>
-        <w:rPr>
-          <w:rStyle w:val="NormalTok"/>
-        </w:rPr>
-        <w:t xml:space="preserve"> </w:t>
-      </w:r>
-      <w:r>
-        <w:rPr>
-          <w:rStyle w:val="OtherTok"/>
-        </w:rPr>
-        <w:t>TRUE</w:t>
-      </w:r>
-      <w:r>
-        <w:rPr>
-          <w:rStyle w:val="NormalTok"/>
-        </w:rPr>
-        <w:t>,</w:t>
-      </w:r>
-      <w:r>
-        <w:rPr/>
-        <w:br/>
-      </w:r>
-      <w:r>
-        <w:rPr>
-          <w:rStyle w:val="NormalTok"/>
-        </w:rPr>
-        <w:t xml:space="preserve">                       </w:t>
-      </w:r>
-      <w:r>
-        <w:rPr>
-          <w:rStyle w:val="DataTypeTok"/>
-        </w:rPr>
-        <w:t>test_mode =</w:t>
-      </w:r>
-      <w:r>
-        <w:rPr>
-          <w:rStyle w:val="NormalTok"/>
-        </w:rPr>
-        <w:t xml:space="preserve"> </w:t>
-      </w:r>
-      <w:r>
-        <w:rPr>
-          <w:rStyle w:val="StringTok"/>
-        </w:rPr>
-        <w:t>'signalp2'</w:t>
-      </w:r>
-      <w:r>
-        <w:rPr>
-          <w:rStyle w:val="NormalTok"/>
-        </w:rPr>
-        <w:t>)</w:t>
-      </w:r>
-      <w:r>
-        <w:rPr/>
-        <w:br/>
-      </w:r>
-      <w:r>
-        <w:rPr>
-          <w:rStyle w:val="NormalTok"/>
-        </w:rPr>
-        <w:t>## checking dependencies acessible via $PATH</w:t>
-      </w:r>
-      <w:r>
-        <w:rPr/>
-        <w:br/>
-      </w:r>
-      <w:r>
-        <w:rPr>
-          <w:rStyle w:val="NormalTok"/>
-        </w:rPr>
-        <w:t>## signalp2 run completed</w:t>
-      </w:r>
-    </w:p>
-    <w:p>
-      <w:pPr>
-        <w:pStyle w:val="FirstParagraph"/>
-        <w:rPr/>
-      </w:pPr>
-      <w:r>
-        <w:rPr/>
-        <w:t xml:space="preserve">In case we have paths organised in a separate file (see </w:t>
-      </w:r>
-      <w:r>
-        <w:rPr>
-          <w:b/>
-        </w:rPr>
-        <w:t>Option B</w:t>
-      </w:r>
-      <w:r>
-        <w:rPr/>
-        <w:t>):</w:t>
-      </w:r>
-    </w:p>
-    <w:p>
-      <w:pPr>
-        <w:pStyle w:val="SourceCode"/>
-        <w:rPr/>
-      </w:pPr>
-      <w:r>
-        <w:rPr>
-          <w:rStyle w:val="NormalTok"/>
-        </w:rPr>
-        <w:t>check2 &lt;-</w:t>
-      </w:r>
-      <w:r>
-        <w:rPr>
-          <w:rStyle w:val="StringTok"/>
-        </w:rPr>
-        <w:t xml:space="preserve"> </w:t>
-      </w:r>
-      <w:r>
-        <w:rPr>
-          <w:rStyle w:val="KeywordTok"/>
-        </w:rPr>
-        <w:t>manage_paths</w:t>
-      </w:r>
-      <w:r>
-        <w:rPr>
-          <w:rStyle w:val="NormalTok"/>
-        </w:rPr>
-        <w:t>(</w:t>
-      </w:r>
-      <w:r>
-        <w:rPr/>
-        <w:br/>
-      </w:r>
-      <w:r>
-        <w:rPr>
-          <w:rStyle w:val="NormalTok"/>
-        </w:rPr>
-        <w:t xml:space="preserve">  </w:t>
-      </w:r>
-      <w:r>
-        <w:rPr>
-          <w:rStyle w:val="DataTypeTok"/>
-        </w:rPr>
-        <w:t>in_path =</w:t>
-      </w:r>
-      <w:r>
-        <w:rPr>
-          <w:rStyle w:val="NormalTok"/>
-        </w:rPr>
-        <w:t xml:space="preserve"> </w:t>
-      </w:r>
-      <w:r>
-        <w:rPr>
-          <w:rStyle w:val="OtherTok"/>
-        </w:rPr>
-        <w:t>FALSE</w:t>
-      </w:r>
-      <w:r>
-        <w:rPr>
-          <w:rStyle w:val="NormalTok"/>
-        </w:rPr>
-        <w:t>,</w:t>
-      </w:r>
-      <w:r>
-        <w:rPr/>
-        <w:br/>
-      </w:r>
-      <w:r>
-        <w:rPr>
-          <w:rStyle w:val="NormalTok"/>
-        </w:rPr>
-        <w:t xml:space="preserve">  </w:t>
-      </w:r>
-      <w:r>
-        <w:rPr>
-          <w:rStyle w:val="DataTypeTok"/>
-        </w:rPr>
-        <w:t>path_file =</w:t>
-      </w:r>
-      <w:r>
-        <w:rPr>
-          <w:rStyle w:val="NormalTok"/>
-        </w:rPr>
-        <w:t xml:space="preserve"> </w:t>
-      </w:r>
-      <w:r>
-        <w:rPr>
-          <w:rStyle w:val="KeywordTok"/>
-        </w:rPr>
-        <w:t>system.file</w:t>
-      </w:r>
-      <w:r>
-        <w:rPr>
-          <w:rStyle w:val="NormalTok"/>
-        </w:rPr>
-        <w:t>(</w:t>
-      </w:r>
-      <w:r>
-        <w:rPr>
-          <w:rStyle w:val="StringTok"/>
-        </w:rPr>
-        <w:t>"extdata"</w:t>
-      </w:r>
-      <w:r>
-        <w:rPr>
-          <w:rStyle w:val="NormalTok"/>
-        </w:rPr>
-        <w:t>,</w:t>
-      </w:r>
-      <w:r>
-        <w:rPr/>
-        <w:br/>
-      </w:r>
-      <w:r>
-        <w:rPr>
-          <w:rStyle w:val="NormalTok"/>
-        </w:rPr>
-        <w:t xml:space="preserve">  </w:t>
-      </w:r>
-      <w:r>
-        <w:rPr>
-          <w:rStyle w:val="StringTok"/>
-        </w:rPr>
-        <w:t>"sample_paths"</w:t>
-      </w:r>
-      <w:r>
-        <w:rPr>
-          <w:rStyle w:val="NormalTok"/>
-        </w:rPr>
-        <w:t>,</w:t>
-      </w:r>
-      <w:r>
-        <w:rPr/>
-        <w:br/>
-      </w:r>
-      <w:r>
-        <w:rPr>
-          <w:rStyle w:val="NormalTok"/>
-        </w:rPr>
-        <w:t xml:space="preserve">  </w:t>
-      </w:r>
-      <w:r>
-        <w:rPr>
-          <w:rStyle w:val="DataTypeTok"/>
-        </w:rPr>
-        <w:t>package =</w:t>
-      </w:r>
-      <w:r>
-        <w:rPr>
-          <w:rStyle w:val="NormalTok"/>
-        </w:rPr>
-        <w:t xml:space="preserve"> </w:t>
-      </w:r>
-      <w:r>
-        <w:rPr>
-          <w:rStyle w:val="StringTok"/>
-        </w:rPr>
-        <w:t>"SecretSanta"</w:t>
-      </w:r>
-      <w:r>
-        <w:rPr>
-          <w:rStyle w:val="NormalTok"/>
-        </w:rPr>
-        <w:t>)</w:t>
-      </w:r>
-      <w:r>
-        <w:rPr/>
-        <w:br/>
-      </w:r>
-      <w:r>
-        <w:rPr>
-          <w:rStyle w:val="NormalTok"/>
-        </w:rPr>
-        <w:t xml:space="preserve">  )</w:t>
-      </w:r>
-      <w:r>
-        <w:rPr/>
-        <w:br/>
-      </w:r>
-      <w:r>
-        <w:rPr>
-          <w:rStyle w:val="NormalTok"/>
-        </w:rPr>
-        <w:t>## All paths are valid</w:t>
-      </w:r>
-      <w:r>
-        <w:rPr/>
-        <w:br/>
-      </w:r>
-      <w:r>
-        <w:rPr>
-          <w:rStyle w:val="NormalTok"/>
-        </w:rPr>
-        <w:t>## signalp2 run completed</w:t>
-      </w:r>
-      <w:r>
-        <w:rPr/>
-        <w:br/>
-      </w:r>
-      <w:r>
-        <w:rPr>
-          <w:rStyle w:val="NormalTok"/>
-        </w:rPr>
-        <w:t>## signalp3 run completed</w:t>
-      </w:r>
-      <w:r>
-        <w:rPr/>
-        <w:br/>
-      </w:r>
-      <w:r>
-        <w:rPr>
-          <w:rStyle w:val="NormalTok"/>
-        </w:rPr>
-        <w:t>## signalp4 run completed</w:t>
-      </w:r>
-      <w:r>
-        <w:rPr/>
-        <w:br/>
-      </w:r>
-      <w:r>
-        <w:rPr>
-          <w:rStyle w:val="NormalTok"/>
-        </w:rPr>
-        <w:t>## tmhmm run completed</w:t>
-      </w:r>
-      <w:r>
-        <w:rPr/>
-        <w:br/>
-      </w:r>
-      <w:r>
-        <w:rPr>
-          <w:rStyle w:val="NormalTok"/>
-        </w:rPr>
-        <w:t>## targetp run completed</w:t>
-      </w:r>
-      <w:r>
-        <w:rPr/>
-        <w:br/>
-      </w:r>
-      <w:r>
-        <w:rPr>
-          <w:rStyle w:val="NormalTok"/>
-        </w:rPr>
-        <w:t>## wolfpsort run completed</w:t>
-      </w:r>
-    </w:p>
-    <w:p>
-      <w:pPr>
-        <w:pStyle w:val="FirstParagraph"/>
-        <w:rPr/>
-      </w:pPr>
-      <w:r>
-        <w:rPr/>
-        <w:t xml:space="preserve">Note, that </w:t>
-      </w:r>
-      <w:r>
-        <w:rPr>
-          <w:rStyle w:val="VerbatimChar"/>
-        </w:rPr>
-        <w:t>manage_paths</w:t>
-      </w:r>
-      <w:r>
-        <w:rPr/>
-        <w:t xml:space="preserve"> is case insensitive and will convert all the tool names to the lower case.</w:t>
-      </w:r>
-    </w:p>
-    <w:p>
-      <w:pPr>
-        <w:pStyle w:val="Heading2"/>
-        <w:rPr/>
-      </w:pPr>
-      <w:bookmarkStart w:id="11" w:name="individual-methods"/>
+        <w:t>3. Individual methods</w:t>
+      </w:r>
+    </w:p>
+    <w:p>
+      <w:pPr>
+        <w:pStyle w:val="Heading3"/>
+        <w:rPr/>
+      </w:pPr>
+      <w:bookmarkStart w:id="11" w:name="signalp"/>
       <w:bookmarkEnd w:id="11"/>
-      <w:r>
-        <w:rPr/>
-        <w:t>3. Individual methods</w:t>
-      </w:r>
-    </w:p>
-    <w:p>
-      <w:pPr>
-        <w:pStyle w:val="Heading3"/>
-        <w:rPr/>
-      </w:pPr>
-      <w:bookmarkStart w:id="12" w:name="signalp"/>
-      <w:bookmarkEnd w:id="12"/>
       <w:r>
         <w:rPr/>
         <w:t>3.1 Signalp</w:t>
@@ -4366,47 +4356,47 @@
         <w:rPr>
           <w:rStyle w:val="VerbatimChar"/>
         </w:rPr>
-        <w:t>##   [1]   275 MAHLLQAPGQDLAAEGHVDF...LFLRMNDELWDANVFNECY ALI_PLTG_32</w:t>
-      </w:r>
-      <w:r>
-        <w:rPr/>
-        <w:br/>
-      </w:r>
-      <w:r>
-        <w:rPr>
-          <w:rStyle w:val="VerbatimChar"/>
-        </w:rPr>
-        <w:t>##   [2]   206 MTLINLTPSSTTSDRIPYEL...WHRLMLNSGVKQQNLNTSP ALI_PLTG_55</w:t>
-      </w:r>
-      <w:r>
-        <w:rPr/>
-        <w:br/>
-      </w:r>
-      <w:r>
-        <w:rPr>
-          <w:rStyle w:val="VerbatimChar"/>
-        </w:rPr>
-        <w:t>##   [3]   154 MYLKFAFMATVATAVVNIAI...AKLLLAYLNDFKRTSGLRS ALI_PLTG_73</w:t>
-      </w:r>
-      <w:r>
-        <w:rPr/>
-        <w:br/>
-      </w:r>
-      <w:r>
-        <w:rPr>
-          <w:rStyle w:val="VerbatimChar"/>
-        </w:rPr>
-        <w:t>##   [4]   411 MSTDIQTTQPHKKASSRRHQ...KDGLEKFCKGECPDICNKS ALI_PLTG_87</w:t>
-      </w:r>
-      <w:r>
-        <w:rPr/>
-        <w:br/>
-      </w:r>
-      <w:r>
-        <w:rPr>
-          <w:rStyle w:val="VerbatimChar"/>
-        </w:rPr>
-        <w:t>##   [5]   176 MAGLGICGEPLVSGITSDLS...TAAQKAAALVKNSARILRA ALI_PLTG_7</w:t>
+        <w:t>##   [1]   170 MQTDQRFKIKAPTATSTGLY...RPCAIEEHDIQVLQADNAN ALI_PLTG_54</w:t>
+      </w:r>
+      <w:r>
+        <w:rPr/>
+        <w:br/>
+      </w:r>
+      <w:r>
+        <w:rPr>
+          <w:rStyle w:val="VerbatimChar"/>
+        </w:rPr>
+        <w:t>##   [2]   230 MNVALVRERALHTMNRPGET...GNLVLYRICQMTPLLFCIC ALI_PLTG_92</w:t>
+      </w:r>
+      <w:r>
+        <w:rPr/>
+        <w:br/>
+      </w:r>
+      <w:r>
+        <w:rPr>
+          <w:rStyle w:val="VerbatimChar"/>
+        </w:rPr>
+        <w:t>##   [3]   454 MLYVKLSKCVFCAEEFPCLG...DRLTKRSHVIATTKKVSAP ALI_PLTG_68</w:t>
+      </w:r>
+      <w:r>
+        <w:rPr/>
+        <w:br/>
+      </w:r>
+      <w:r>
+        <w:rPr>
+          <w:rStyle w:val="VerbatimChar"/>
+        </w:rPr>
+        <w:t>##   [4]   239 MSLNYLAHTNMRRARENFLK...KTYIEYEAVENNTLNKTEG ALI_PLTG_98</w:t>
+      </w:r>
+      <w:r>
+        <w:rPr/>
+        <w:br/>
+      </w:r>
+      <w:r>
+        <w:rPr>
+          <w:rStyle w:val="VerbatimChar"/>
+        </w:rPr>
+        <w:t>##   [5]   207 MYDMKSDVDARVMNYFHLCN...VLIPELKFRVLFYDTKKDW ALI_PLTG_80</w:t>
       </w:r>
       <w:r>
         <w:rPr/>
@@ -4426,47 +4416,47 @@
         <w:rPr>
           <w:rStyle w:val="VerbatimChar"/>
         </w:rPr>
-        <w:t>##  [96]   570 MPPKKGSSTPELLEPYERHS...SAIKQRLQEQLLVVMQSGY ALI_PLTG_16</w:t>
-      </w:r>
-      <w:r>
-        <w:rPr/>
-        <w:br/>
-      </w:r>
-      <w:r>
-        <w:rPr>
-          <w:rStyle w:val="VerbatimChar"/>
-        </w:rPr>
-        <w:t>##  [97]  1999 MAVRAWSWTRIDGRNVLAVP...SDVINETPNESVESEGNDS ALI_PLTG_42_trunc...</w:t>
-      </w:r>
-      <w:r>
-        <w:rPr/>
-        <w:br/>
-      </w:r>
-      <w:r>
-        <w:rPr>
-          <w:rStyle w:val="VerbatimChar"/>
-        </w:rPr>
-        <w:t>##  [98]   962 MADLQESLLAKVDAEKAVDT...TAQKMESVDECIELLELGP ALI_PLTG_94</w:t>
-      </w:r>
-      <w:r>
-        <w:rPr/>
-        <w:br/>
-      </w:r>
-      <w:r>
-        <w:rPr>
-          <w:rStyle w:val="VerbatimChar"/>
-        </w:rPr>
-        <w:t>##  [99]   118 MRLKFSILIFGAVLLATTTN...IRYASMLQDFLNTYHRRGV ALI_PLTG_72</w:t>
-      </w:r>
-      <w:r>
-        <w:rPr/>
-        <w:br/>
-      </w:r>
-      <w:r>
-        <w:rPr>
-          <w:rStyle w:val="VerbatimChar"/>
-        </w:rPr>
-        <w:t>## [100]   164 RLVNRSITTHIELCPLFVFG...ITDDLVFCVTRNYSLDGVA ALI_PLTG_69</w:t>
+        <w:t>##  [96]   210 MKLSSVCTIIFGLVFIDFNN...DGSVTTAAQKAAALVKANA ALI_PLTG_5</w:t>
+      </w:r>
+      <w:r>
+        <w:rPr/>
+        <w:br/>
+      </w:r>
+      <w:r>
+        <w:rPr>
+          <w:rStyle w:val="VerbatimChar"/>
+        </w:rPr>
+        <w:t>##  [97]   430 MKASYKETISPIPKSDQKAS...RRLMGLLKERAFFPLSEFG ALI_PLTG_78</w:t>
+      </w:r>
+      <w:r>
+        <w:rPr/>
+        <w:br/>
+      </w:r>
+      <w:r>
+        <w:rPr>
+          <w:rStyle w:val="VerbatimChar"/>
+        </w:rPr>
+        <w:t>##  [98]   284 MKERVCSVCDCFHRIDRMKF...KNLPQITPIEQFLACKMLK ALI_PLTG_34</w:t>
+      </w:r>
+      <w:r>
+        <w:rPr/>
+        <w:br/>
+      </w:r>
+      <w:r>
+        <w:rPr>
+          <w:rStyle w:val="VerbatimChar"/>
+        </w:rPr>
+        <w:t>##  [99]   137 MSEKATATMRFLRGGDINDN...AMMKKKKLRSFAEELQKMV ALI_PLTG_27</w:t>
+      </w:r>
+      <w:r>
+        <w:rPr/>
+        <w:br/>
+      </w:r>
+      <w:r>
+        <w:rPr>
+          <w:rStyle w:val="VerbatimChar"/>
+        </w:rPr>
+        <w:t>## [100]   157 MTIHSLLGGVYETRAAAFDP...VGINTLVNDLAACEQPLNQ ALI_PLTG_43</w:t>
       </w:r>
     </w:p>
     <w:p>
@@ -4566,77 +4556,77 @@
         <w:rPr>
           <w:rStyle w:val="VerbatimChar"/>
         </w:rPr>
-        <w:t>## 1 ALI_PLTG_73 0.489    22 0.316    22 0.927     3 0.721 Signal peptide</w:t>
-      </w:r>
-      <w:r>
-        <w:rPr/>
-        <w:br/>
-      </w:r>
-      <w:r>
-        <w:rPr>
-          <w:rStyle w:val="VerbatimChar"/>
-        </w:rPr>
-        <w:t>## 2 ALI_PLTG_23 0.641    22 0.683    22 0.969     8 0.803 Signal peptide</w:t>
-      </w:r>
-      <w:r>
-        <w:rPr/>
-        <w:br/>
-      </w:r>
-      <w:r>
-        <w:rPr>
-          <w:rStyle w:val="VerbatimChar"/>
-        </w:rPr>
-        <w:t>## 3 ALI_PLTG_38 0.572    20 0.696    20 0.994     9 0.954 Signal peptide</w:t>
-      </w:r>
-      <w:r>
-        <w:rPr/>
-        <w:br/>
-      </w:r>
-      <w:r>
-        <w:rPr>
-          <w:rStyle w:val="VerbatimChar"/>
-        </w:rPr>
-        <w:t>## 4  ALI_PLTG_5 1.000    25 0.687    25 0.906     3 0.637 Signal peptide</w:t>
-      </w:r>
-      <w:r>
-        <w:rPr/>
-        <w:br/>
-      </w:r>
-      <w:r>
-        <w:rPr>
-          <w:rStyle w:val="VerbatimChar"/>
-        </w:rPr>
-        <w:t>## 5 ALI_PLTG_59 0.210    17 0.288    19 0.948     1 0.666 Signal peptide</w:t>
-      </w:r>
-      <w:r>
-        <w:rPr/>
-        <w:br/>
-      </w:r>
-      <w:r>
-        <w:rPr>
-          <w:rStyle w:val="VerbatimChar"/>
-        </w:rPr>
-        <w:t>## 6 ALI_PLTG_83 0.393    34 0.506    20 0.956    13 0.846 Signal peptide</w:t>
-      </w:r>
-      <w:r>
-        <w:rPr/>
-        <w:br/>
-      </w:r>
-      <w:r>
-        <w:rPr>
-          <w:rStyle w:val="VerbatimChar"/>
-        </w:rPr>
-        <w:t>## 7 ALI_PLTG_81 0.305    33 0.388    33 0.826    25 0.471 Signal peptide</w:t>
-      </w:r>
-      <w:r>
-        <w:rPr/>
-        <w:br/>
-      </w:r>
-      <w:r>
-        <w:rPr>
-          <w:rStyle w:val="VerbatimChar"/>
-        </w:rPr>
-        <w:t>## 8 ALI_PLTG_72 0.887    22 0.804    22 0.986     8 0.805 Signal peptide</w:t>
+        <w:t>## 1 ALI_PLTG_23 0.641    22 0.683    22 0.969     8 0.803 Signal peptide</w:t>
+      </w:r>
+      <w:r>
+        <w:rPr/>
+        <w:br/>
+      </w:r>
+      <w:r>
+        <w:rPr>
+          <w:rStyle w:val="VerbatimChar"/>
+        </w:rPr>
+        <w:t>## 2 ALI_PLTG_83 0.393    34 0.506    20 0.956    13 0.846 Signal peptide</w:t>
+      </w:r>
+      <w:r>
+        <w:rPr/>
+        <w:br/>
+      </w:r>
+      <w:r>
+        <w:rPr>
+          <w:rStyle w:val="VerbatimChar"/>
+        </w:rPr>
+        <w:t>## 3 ALI_PLTG_81 0.305    33 0.388    33 0.826    25 0.471 Signal peptide</w:t>
+      </w:r>
+      <w:r>
+        <w:rPr/>
+        <w:br/>
+      </w:r>
+      <w:r>
+        <w:rPr>
+          <w:rStyle w:val="VerbatimChar"/>
+        </w:rPr>
+        <w:t>## 4 ALI_PLTG_38 0.572    20 0.696    20 0.994     9 0.954 Signal peptide</w:t>
+      </w:r>
+      <w:r>
+        <w:rPr/>
+        <w:br/>
+      </w:r>
+      <w:r>
+        <w:rPr>
+          <w:rStyle w:val="VerbatimChar"/>
+        </w:rPr>
+        <w:t>## 5 ALI_PLTG_73 0.489    22 0.316    22 0.927     3 0.721 Signal peptide</w:t>
+      </w:r>
+      <w:r>
+        <w:rPr/>
+        <w:br/>
+      </w:r>
+      <w:r>
+        <w:rPr>
+          <w:rStyle w:val="VerbatimChar"/>
+        </w:rPr>
+        <w:t>## 6 ALI_PLTG_59 0.210    17 0.288    19 0.948     1 0.666 Signal peptide</w:t>
+      </w:r>
+      <w:r>
+        <w:rPr/>
+        <w:br/>
+      </w:r>
+      <w:r>
+        <w:rPr>
+          <w:rStyle w:val="VerbatimChar"/>
+        </w:rPr>
+        <w:t>## 7 ALI_PLTG_72 0.887    22 0.804    22 0.986     8 0.805 Signal peptide</w:t>
+      </w:r>
+      <w:r>
+        <w:rPr/>
+        <w:br/>
+      </w:r>
+      <w:r>
+        <w:rPr>
+          <w:rStyle w:val="VerbatimChar"/>
+        </w:rPr>
+        <w:t>## 8  ALI_PLTG_5 1.000    25 0.687    25 0.906     3 0.637 Signal peptide</w:t>
       </w:r>
     </w:p>
     <w:p>
@@ -4686,77 +4676,77 @@
         <w:rPr>
           <w:rStyle w:val="VerbatimChar"/>
         </w:rPr>
-        <w:t>## [1]   154 MYLKFAFMATVATAVVNIAIG...YAKLLLAYLNDFKRTSGLRS ALI_PLTG_73</w:t>
-      </w:r>
-      <w:r>
-        <w:rPr/>
-        <w:br/>
-      </w:r>
-      <w:r>
-        <w:rPr>
-          <w:rStyle w:val="VerbatimChar"/>
-        </w:rPr>
-        <w:t>## [2]   653 MKIVALVTFCIATLDSSIVFA...SEDPVYPLVKEYSDVVSKHP ALI_PLTG_23</w:t>
-      </w:r>
-      <w:r>
-        <w:rPr/>
-        <w:br/>
-      </w:r>
-      <w:r>
-        <w:rPr>
-          <w:rStyle w:val="VerbatimChar"/>
-        </w:rPr>
-        <w:t>## [3]   495 MVVRVLLVVLALLAVGVQSKA...FAIVTIGASDGRVRYMNPPS ALI_PLTG_38</w:t>
-      </w:r>
-      <w:r>
-        <w:rPr/>
-        <w:br/>
-      </w:r>
-      <w:r>
-        <w:rPr>
-          <w:rStyle w:val="VerbatimChar"/>
-        </w:rPr>
-        <w:t>## [4]   210 MKLSSVCTIIFGLVFIDFNNV...SDGSVTTAAQKAAALVKANA ALI_PLTG_5</w:t>
-      </w:r>
-      <w:r>
-        <w:rPr/>
-        <w:br/>
-      </w:r>
-      <w:r>
-        <w:rPr>
-          <w:rStyle w:val="VerbatimChar"/>
-        </w:rPr>
-        <w:t>## [5]   125 MLMSTPAALMLRLAQSSLKPT...DQGAHVATSGTSNNVLLWHK ALI_PLTG_59</w:t>
-      </w:r>
-      <w:r>
-        <w:rPr/>
-        <w:br/>
-      </w:r>
-      <w:r>
-        <w:rPr>
-          <w:rStyle w:val="VerbatimChar"/>
-        </w:rPr>
-        <w:t>## [6]   164 MVSTSRVFALLLLPSPSARIF...SMVEHIKTTKRVIDEVQDHV ALI_PLTG_83</w:t>
-      </w:r>
-      <w:r>
-        <w:rPr/>
-        <w:br/>
-      </w:r>
-      <w:r>
-        <w:rPr>
-          <w:rStyle w:val="VerbatimChar"/>
-        </w:rPr>
-        <w:t>## [7]   133 MNFLKSKKTSTQATLLVSPLI...MGGLMPNLHVDLENGIGNYP ALI_PLTG_81</w:t>
-      </w:r>
-      <w:r>
-        <w:rPr/>
-        <w:br/>
-      </w:r>
-      <w:r>
-        <w:rPr>
-          <w:rStyle w:val="VerbatimChar"/>
-        </w:rPr>
-        <w:t>## [8]   118 MRLKFSILIFGAVLLATTTNA...NIRYASMLQDFLNTYHRRGV ALI_PLTG_72</w:t>
+        <w:t>## [1]   653 MKIVALVTFCIATLDSSIVFA...SEDPVYPLVKEYSDVVSKHP ALI_PLTG_23</w:t>
+      </w:r>
+      <w:r>
+        <w:rPr/>
+        <w:br/>
+      </w:r>
+      <w:r>
+        <w:rPr>
+          <w:rStyle w:val="VerbatimChar"/>
+        </w:rPr>
+        <w:t>## [2]   164 MVSTSRVFALLLLPSPSARIF...SMVEHIKTTKRVIDEVQDHV ALI_PLTG_83</w:t>
+      </w:r>
+      <w:r>
+        <w:rPr/>
+        <w:br/>
+      </w:r>
+      <w:r>
+        <w:rPr>
+          <w:rStyle w:val="VerbatimChar"/>
+        </w:rPr>
+        <w:t>## [3]   133 MNFLKSKKTSTQATLLVSPLI...MGGLMPNLHVDLENGIGNYP ALI_PLTG_81</w:t>
+      </w:r>
+      <w:r>
+        <w:rPr/>
+        <w:br/>
+      </w:r>
+      <w:r>
+        <w:rPr>
+          <w:rStyle w:val="VerbatimChar"/>
+        </w:rPr>
+        <w:t>## [4]   495 MVVRVLLVVLALLAVGVQSKA...FAIVTIGASDGRVRYMNPPS ALI_PLTG_38</w:t>
+      </w:r>
+      <w:r>
+        <w:rPr/>
+        <w:br/>
+      </w:r>
+      <w:r>
+        <w:rPr>
+          <w:rStyle w:val="VerbatimChar"/>
+        </w:rPr>
+        <w:t>## [5]   154 MYLKFAFMATVATAVVNIAIG...YAKLLLAYLNDFKRTSGLRS ALI_PLTG_73</w:t>
+      </w:r>
+      <w:r>
+        <w:rPr/>
+        <w:br/>
+      </w:r>
+      <w:r>
+        <w:rPr>
+          <w:rStyle w:val="VerbatimChar"/>
+        </w:rPr>
+        <w:t>## [6]   125 MLMSTPAALMLRLAQSSLKPT...DQGAHVATSGTSNNVLLWHK ALI_PLTG_59</w:t>
+      </w:r>
+      <w:r>
+        <w:rPr/>
+        <w:br/>
+      </w:r>
+      <w:r>
+        <w:rPr>
+          <w:rStyle w:val="VerbatimChar"/>
+        </w:rPr>
+        <w:t>## [7]   118 MRLKFSILIFGAVLLATTTNA...NIRYASMLQDFLNTYHRRGV ALI_PLTG_72</w:t>
+      </w:r>
+      <w:r>
+        <w:rPr/>
+        <w:br/>
+      </w:r>
+      <w:r>
+        <w:rPr>
+          <w:rStyle w:val="VerbatimChar"/>
+        </w:rPr>
+        <w:t>## [8]   210 MKLSSVCTIIFGLVFIDFNNV...SDGSVTTAAQKAAALVKANA ALI_PLTG_5</w:t>
       </w:r>
     </w:p>
     <w:p>
@@ -4806,77 +4796,77 @@
         <w:rPr>
           <w:rStyle w:val="VerbatimChar"/>
         </w:rPr>
-        <w:t>## [1]   133 NVIDLPMPLTLESPNFVESAA...YAKLLLAYLNDFKRTSGLRS ALI_PLTG_73</w:t>
-      </w:r>
-      <w:r>
-        <w:rPr/>
-        <w:br/>
-      </w:r>
-      <w:r>
-        <w:rPr>
-          <w:rStyle w:val="VerbatimChar"/>
-        </w:rPr>
-        <w:t>## [2]   632 AECTVDELTEISTIYSEAMTD...SEDPVYPLVKEYSDVVSKHP ALI_PLTG_23</w:t>
-      </w:r>
-      <w:r>
-        <w:rPr/>
-        <w:br/>
-      </w:r>
-      <w:r>
-        <w:rPr>
-          <w:rStyle w:val="VerbatimChar"/>
-        </w:rPr>
-        <w:t>## [3]   476 KATRVRKSWTAYTSDEKEIYL...FAIVTIGASDGRVRYMNPPS ALI_PLTG_38</w:t>
-      </w:r>
-      <w:r>
-        <w:rPr/>
-        <w:br/>
-      </w:r>
-      <w:r>
-        <w:rPr>
-          <w:rStyle w:val="VerbatimChar"/>
-        </w:rPr>
-        <w:t>## [4]   186 QCSDVHVVFARGSGEAAGLGI...SDGSVTTAAQKAAALVKANA ALI_PLTG_5</w:t>
-      </w:r>
-      <w:r>
-        <w:rPr/>
-        <w:br/>
-      </w:r>
-      <w:r>
-        <w:rPr>
-          <w:rStyle w:val="VerbatimChar"/>
-        </w:rPr>
-        <w:t>## [5]   109 SLKPTVGKAITVGGNHQIPTK...DQGAHVATSGTSNNVLLWHK ALI_PLTG_59</w:t>
-      </w:r>
-      <w:r>
-        <w:rPr/>
-        <w:br/>
-      </w:r>
-      <w:r>
-        <w:rPr>
-          <w:rStyle w:val="VerbatimChar"/>
-        </w:rPr>
-        <w:t>## [6]   131 ITTKLKQFNGTGFPAWGVQDK...SMVEHIKTTKRVIDEVQDHV ALI_PLTG_83</w:t>
-      </w:r>
-      <w:r>
-        <w:rPr/>
-        <w:br/>
-      </w:r>
-      <w:r>
-        <w:rPr>
-          <w:rStyle w:val="VerbatimChar"/>
-        </w:rPr>
-        <w:t>## [7]   101 YGPPADVRPMVVRMKSDYRSY...MGGLMPNLHVDLENGIGNYP ALI_PLTG_81</w:t>
-      </w:r>
-      <w:r>
-        <w:rPr/>
-        <w:br/>
-      </w:r>
-      <w:r>
-        <w:rPr>
-          <w:rStyle w:val="VerbatimChar"/>
-        </w:rPr>
-        <w:t>## [8]    97 DDNSNKRLLRRQEKTDTTNGD...NIRYASMLQDFLNTYHRRGV ALI_PLTG_72</w:t>
+        <w:t>## [1]   632 AECTVDELTEISTIYSEAMTD...SEDPVYPLVKEYSDVVSKHP ALI_PLTG_23</w:t>
+      </w:r>
+      <w:r>
+        <w:rPr/>
+        <w:br/>
+      </w:r>
+      <w:r>
+        <w:rPr>
+          <w:rStyle w:val="VerbatimChar"/>
+        </w:rPr>
+        <w:t>## [2]   131 ITTKLKQFNGTGFPAWGVQDK...SMVEHIKTTKRVIDEVQDHV ALI_PLTG_83</w:t>
+      </w:r>
+      <w:r>
+        <w:rPr/>
+        <w:br/>
+      </w:r>
+      <w:r>
+        <w:rPr>
+          <w:rStyle w:val="VerbatimChar"/>
+        </w:rPr>
+        <w:t>## [3]   101 YGPPADVRPMVVRMKSDYRSY...MGGLMPNLHVDLENGIGNYP ALI_PLTG_81</w:t>
+      </w:r>
+      <w:r>
+        <w:rPr/>
+        <w:br/>
+      </w:r>
+      <w:r>
+        <w:rPr>
+          <w:rStyle w:val="VerbatimChar"/>
+        </w:rPr>
+        <w:t>## [4]   476 KATRVRKSWTAYTSDEKEIYL...FAIVTIGASDGRVRYMNPPS ALI_PLTG_38</w:t>
+      </w:r>
+      <w:r>
+        <w:rPr/>
+        <w:br/>
+      </w:r>
+      <w:r>
+        <w:rPr>
+          <w:rStyle w:val="VerbatimChar"/>
+        </w:rPr>
+        <w:t>## [5]   133 NVIDLPMPLTLESPNFVESAA...YAKLLLAYLNDFKRTSGLRS ALI_PLTG_73</w:t>
+      </w:r>
+      <w:r>
+        <w:rPr/>
+        <w:br/>
+      </w:r>
+      <w:r>
+        <w:rPr>
+          <w:rStyle w:val="VerbatimChar"/>
+        </w:rPr>
+        <w:t>## [6]   109 SLKPTVGKAITVGGNHQIPTK...DQGAHVATSGTSNNVLLWHK ALI_PLTG_59</w:t>
+      </w:r>
+      <w:r>
+        <w:rPr/>
+        <w:br/>
+      </w:r>
+      <w:r>
+        <w:rPr>
+          <w:rStyle w:val="VerbatimChar"/>
+        </w:rPr>
+        <w:t>## [7]    97 DDNSNKRLLRRQEKTDTTNGD...NIRYASMLQDFLNTYHRRGV ALI_PLTG_72</w:t>
+      </w:r>
+      <w:r>
+        <w:rPr/>
+        <w:br/>
+      </w:r>
+      <w:r>
+        <w:rPr>
+          <w:rStyle w:val="VerbatimChar"/>
+        </w:rPr>
+        <w:t>## [8]   186 QCSDVHVVFARGSGEAAGLGI...SDGSVTTAAQKAAALVKANA ALI_PLTG_5</w:t>
       </w:r>
     </w:p>
     <w:p>
@@ -5969,8 +5959,8 @@
         <w:pStyle w:val="Heading3"/>
         <w:rPr/>
       </w:pPr>
-      <w:bookmarkStart w:id="13" w:name="tmhmm"/>
-      <w:bookmarkEnd w:id="13"/>
+      <w:bookmarkStart w:id="12" w:name="tmhmm"/>
+      <w:bookmarkEnd w:id="12"/>
       <w:r>
         <w:rPr/>
         <w:t>3.2 TMHMM</w:t>
@@ -6621,77 +6611,77 @@
         <w:rPr>
           <w:rStyle w:val="VerbatimChar"/>
         </w:rPr>
-        <w:t>## 1 ALI_PLTG_73    133  0.00    0.00       0        o</w:t>
-      </w:r>
-      <w:r>
-        <w:rPr/>
-        <w:br/>
-      </w:r>
-      <w:r>
-        <w:rPr>
-          <w:rStyle w:val="VerbatimChar"/>
-        </w:rPr>
-        <w:t>## 2 ALI_PLTG_23    632  0.00    0.00       0        o</w:t>
-      </w:r>
-      <w:r>
-        <w:rPr/>
-        <w:br/>
-      </w:r>
-      <w:r>
-        <w:rPr>
-          <w:rStyle w:val="VerbatimChar"/>
-        </w:rPr>
-        <w:t>## 3 ALI_PLTG_38    476  0.13    0.09       0        o</w:t>
-      </w:r>
-      <w:r>
-        <w:rPr/>
-        <w:br/>
-      </w:r>
-      <w:r>
-        <w:rPr>
-          <w:rStyle w:val="VerbatimChar"/>
-        </w:rPr>
-        <w:t>## 4  ALI_PLTG_5    186  1.29    1.16       0        o</w:t>
-      </w:r>
-      <w:r>
-        <w:rPr/>
-        <w:br/>
-      </w:r>
-      <w:r>
-        <w:rPr>
-          <w:rStyle w:val="VerbatimChar"/>
-        </w:rPr>
-        <w:t>## 5 ALI_PLTG_59    109  0.00    0.00       0        o</w:t>
-      </w:r>
-      <w:r>
-        <w:rPr/>
-        <w:br/>
-      </w:r>
-      <w:r>
-        <w:rPr>
-          <w:rStyle w:val="VerbatimChar"/>
-        </w:rPr>
-        <w:t>## 6 ALI_PLTG_83    131  1.44    0.02       0        o</w:t>
-      </w:r>
-      <w:r>
-        <w:rPr/>
-        <w:br/>
-      </w:r>
-      <w:r>
-        <w:rPr>
-          <w:rStyle w:val="VerbatimChar"/>
-        </w:rPr>
-        <w:t>## 7 ALI_PLTG_81    101  0.00    0.00       0        o</w:t>
-      </w:r>
-      <w:r>
-        <w:rPr/>
-        <w:br/>
-      </w:r>
-      <w:r>
-        <w:rPr>
-          <w:rStyle w:val="VerbatimChar"/>
-        </w:rPr>
-        <w:t>## 8 ALI_PLTG_72     97  0.00    0.00       0        i</w:t>
+        <w:t>## 1 ALI_PLTG_23    632  0.00    0.00       0        o</w:t>
+      </w:r>
+      <w:r>
+        <w:rPr/>
+        <w:br/>
+      </w:r>
+      <w:r>
+        <w:rPr>
+          <w:rStyle w:val="VerbatimChar"/>
+        </w:rPr>
+        <w:t>## 2 ALI_PLTG_83    131  1.44    0.02       0        o</w:t>
+      </w:r>
+      <w:r>
+        <w:rPr/>
+        <w:br/>
+      </w:r>
+      <w:r>
+        <w:rPr>
+          <w:rStyle w:val="VerbatimChar"/>
+        </w:rPr>
+        <w:t>## 3 ALI_PLTG_81    101  0.00    0.00       0        o</w:t>
+      </w:r>
+      <w:r>
+        <w:rPr/>
+        <w:br/>
+      </w:r>
+      <w:r>
+        <w:rPr>
+          <w:rStyle w:val="VerbatimChar"/>
+        </w:rPr>
+        <w:t>## 4 ALI_PLTG_38    476  0.13    0.09       0        o</w:t>
+      </w:r>
+      <w:r>
+        <w:rPr/>
+        <w:br/>
+      </w:r>
+      <w:r>
+        <w:rPr>
+          <w:rStyle w:val="VerbatimChar"/>
+        </w:rPr>
+        <w:t>## 5 ALI_PLTG_73    133  0.00    0.00       0        o</w:t>
+      </w:r>
+      <w:r>
+        <w:rPr/>
+        <w:br/>
+      </w:r>
+      <w:r>
+        <w:rPr>
+          <w:rStyle w:val="VerbatimChar"/>
+        </w:rPr>
+        <w:t>## 6 ALI_PLTG_59    109  0.00    0.00       0        o</w:t>
+      </w:r>
+      <w:r>
+        <w:rPr/>
+        <w:br/>
+      </w:r>
+      <w:r>
+        <w:rPr>
+          <w:rStyle w:val="VerbatimChar"/>
+        </w:rPr>
+        <w:t>## 7 ALI_PLTG_72     97  0.00    0.00       0        i</w:t>
+      </w:r>
+      <w:r>
+        <w:rPr/>
+        <w:br/>
+      </w:r>
+      <w:r>
+        <w:rPr>
+          <w:rStyle w:val="VerbatimChar"/>
+        </w:rPr>
+        <w:t>## 8  ALI_PLTG_5    186  1.29    1.16       0        o</w:t>
       </w:r>
     </w:p>
     <w:p>
@@ -6741,77 +6731,77 @@
         <w:rPr>
           <w:rStyle w:val="VerbatimChar"/>
         </w:rPr>
-        <w:t>## [1]   133 NVIDLPMPLTLESPNFVESAA...YAKLLLAYLNDFKRTSGLRS ALI_PLTG_73</w:t>
-      </w:r>
-      <w:r>
-        <w:rPr/>
-        <w:br/>
-      </w:r>
-      <w:r>
-        <w:rPr>
-          <w:rStyle w:val="VerbatimChar"/>
-        </w:rPr>
-        <w:t>## [2]   632 AECTVDELTEISTIYSEAMTD...SEDPVYPLVKEYSDVVSKHP ALI_PLTG_23</w:t>
-      </w:r>
-      <w:r>
-        <w:rPr/>
-        <w:br/>
-      </w:r>
-      <w:r>
-        <w:rPr>
-          <w:rStyle w:val="VerbatimChar"/>
-        </w:rPr>
-        <w:t>## [3]   476 KATRVRKSWTAYTSDEKEIYL...FAIVTIGASDGRVRYMNPPS ALI_PLTG_38</w:t>
-      </w:r>
-      <w:r>
-        <w:rPr/>
-        <w:br/>
-      </w:r>
-      <w:r>
-        <w:rPr>
-          <w:rStyle w:val="VerbatimChar"/>
-        </w:rPr>
-        <w:t>## [4]   186 QCSDVHVVFARGSGEAAGLGI...SDGSVTTAAQKAAALVKANA ALI_PLTG_5</w:t>
-      </w:r>
-      <w:r>
-        <w:rPr/>
-        <w:br/>
-      </w:r>
-      <w:r>
-        <w:rPr>
-          <w:rStyle w:val="VerbatimChar"/>
-        </w:rPr>
-        <w:t>## [5]   109 SLKPTVGKAITVGGNHQIPTK...DQGAHVATSGTSNNVLLWHK ALI_PLTG_59</w:t>
-      </w:r>
-      <w:r>
-        <w:rPr/>
-        <w:br/>
-      </w:r>
-      <w:r>
-        <w:rPr>
-          <w:rStyle w:val="VerbatimChar"/>
-        </w:rPr>
-        <w:t>## [6]   131 ITTKLKQFNGTGFPAWGVQDK...SMVEHIKTTKRVIDEVQDHV ALI_PLTG_83</w:t>
-      </w:r>
-      <w:r>
-        <w:rPr/>
-        <w:br/>
-      </w:r>
-      <w:r>
-        <w:rPr>
-          <w:rStyle w:val="VerbatimChar"/>
-        </w:rPr>
-        <w:t>## [7]   101 YGPPADVRPMVVRMKSDYRSY...MGGLMPNLHVDLENGIGNYP ALI_PLTG_81</w:t>
-      </w:r>
-      <w:r>
-        <w:rPr/>
-        <w:br/>
-      </w:r>
-      <w:r>
-        <w:rPr>
-          <w:rStyle w:val="VerbatimChar"/>
-        </w:rPr>
-        <w:t>## [8]    97 DDNSNKRLLRRQEKTDTTNGD...NIRYASMLQDFLNTYHRRGV ALI_PLTG_72</w:t>
+        <w:t>## [1]   632 AECTVDELTEISTIYSEAMTD...SEDPVYPLVKEYSDVVSKHP ALI_PLTG_23</w:t>
+      </w:r>
+      <w:r>
+        <w:rPr/>
+        <w:br/>
+      </w:r>
+      <w:r>
+        <w:rPr>
+          <w:rStyle w:val="VerbatimChar"/>
+        </w:rPr>
+        <w:t>## [2]   131 ITTKLKQFNGTGFPAWGVQDK...SMVEHIKTTKRVIDEVQDHV ALI_PLTG_83</w:t>
+      </w:r>
+      <w:r>
+        <w:rPr/>
+        <w:br/>
+      </w:r>
+      <w:r>
+        <w:rPr>
+          <w:rStyle w:val="VerbatimChar"/>
+        </w:rPr>
+        <w:t>## [3]   101 YGPPADVRPMVVRMKSDYRSY...MGGLMPNLHVDLENGIGNYP ALI_PLTG_81</w:t>
+      </w:r>
+      <w:r>
+        <w:rPr/>
+        <w:br/>
+      </w:r>
+      <w:r>
+        <w:rPr>
+          <w:rStyle w:val="VerbatimChar"/>
+        </w:rPr>
+        <w:t>## [4]   476 KATRVRKSWTAYTSDEKEIYL...FAIVTIGASDGRVRYMNPPS ALI_PLTG_38</w:t>
+      </w:r>
+      <w:r>
+        <w:rPr/>
+        <w:br/>
+      </w:r>
+      <w:r>
+        <w:rPr>
+          <w:rStyle w:val="VerbatimChar"/>
+        </w:rPr>
+        <w:t>## [5]   133 NVIDLPMPLTLESPNFVESAA...YAKLLLAYLNDFKRTSGLRS ALI_PLTG_73</w:t>
+      </w:r>
+      <w:r>
+        <w:rPr/>
+        <w:br/>
+      </w:r>
+      <w:r>
+        <w:rPr>
+          <w:rStyle w:val="VerbatimChar"/>
+        </w:rPr>
+        <w:t>## [6]   109 SLKPTVGKAITVGGNHQIPTK...DQGAHVATSGTSNNVLLWHK ALI_PLTG_59</w:t>
+      </w:r>
+      <w:r>
+        <w:rPr/>
+        <w:br/>
+      </w:r>
+      <w:r>
+        <w:rPr>
+          <w:rStyle w:val="VerbatimChar"/>
+        </w:rPr>
+        <w:t>## [7]    97 DDNSNKRLLRRQEKTDTTNGD...NIRYASMLQDFLNTYHRRGV ALI_PLTG_72</w:t>
+      </w:r>
+      <w:r>
+        <w:rPr/>
+        <w:br/>
+      </w:r>
+      <w:r>
+        <w:rPr>
+          <w:rStyle w:val="VerbatimChar"/>
+        </w:rPr>
+        <w:t>## [8]   186 QCSDVHVVFARGSGEAAGLGI...SDGSVTTAAQKAAALVKANA ALI_PLTG_5</w:t>
       </w:r>
     </w:p>
     <w:p>
@@ -6861,77 +6851,77 @@
         <w:rPr>
           <w:rStyle w:val="VerbatimChar"/>
         </w:rPr>
-        <w:t>## [1]   133 NVIDLPMPLTLESPNFVESAA...YAKLLLAYLNDFKRTSGLRS ALI_PLTG_73</w:t>
-      </w:r>
-      <w:r>
-        <w:rPr/>
-        <w:br/>
-      </w:r>
-      <w:r>
-        <w:rPr>
-          <w:rStyle w:val="VerbatimChar"/>
-        </w:rPr>
-        <w:t>## [2]   632 AECTVDELTEISTIYSEAMTD...SEDPVYPLVKEYSDVVSKHP ALI_PLTG_23</w:t>
-      </w:r>
-      <w:r>
-        <w:rPr/>
-        <w:br/>
-      </w:r>
-      <w:r>
-        <w:rPr>
-          <w:rStyle w:val="VerbatimChar"/>
-        </w:rPr>
-        <w:t>## [3]   476 KATRVRKSWTAYTSDEKEIYL...FAIVTIGASDGRVRYMNPPS ALI_PLTG_38</w:t>
-      </w:r>
-      <w:r>
-        <w:rPr/>
-        <w:br/>
-      </w:r>
-      <w:r>
-        <w:rPr>
-          <w:rStyle w:val="VerbatimChar"/>
-        </w:rPr>
-        <w:t>## [4]   186 QCSDVHVVFARGSGEAAGLGI...SDGSVTTAAQKAAALVKANA ALI_PLTG_5</w:t>
-      </w:r>
-      <w:r>
-        <w:rPr/>
-        <w:br/>
-      </w:r>
-      <w:r>
-        <w:rPr>
-          <w:rStyle w:val="VerbatimChar"/>
-        </w:rPr>
-        <w:t>## [5]   109 SLKPTVGKAITVGGNHQIPTK...DQGAHVATSGTSNNVLLWHK ALI_PLTG_59</w:t>
-      </w:r>
-      <w:r>
-        <w:rPr/>
-        <w:br/>
-      </w:r>
-      <w:r>
-        <w:rPr>
-          <w:rStyle w:val="VerbatimChar"/>
-        </w:rPr>
-        <w:t>## [6]   131 ITTKLKQFNGTGFPAWGVQDK...SMVEHIKTTKRVIDEVQDHV ALI_PLTG_83</w:t>
-      </w:r>
-      <w:r>
-        <w:rPr/>
-        <w:br/>
-      </w:r>
-      <w:r>
-        <w:rPr>
-          <w:rStyle w:val="VerbatimChar"/>
-        </w:rPr>
-        <w:t>## [7]   101 YGPPADVRPMVVRMKSDYRSY...MGGLMPNLHVDLENGIGNYP ALI_PLTG_81</w:t>
-      </w:r>
-      <w:r>
-        <w:rPr/>
-        <w:br/>
-      </w:r>
-      <w:r>
-        <w:rPr>
-          <w:rStyle w:val="VerbatimChar"/>
-        </w:rPr>
-        <w:t>## [8]    97 DDNSNKRLLRRQEKTDTTNGD...NIRYASMLQDFLNTYHRRGV ALI_PLTG_72</w:t>
+        <w:t>## [1]   632 AECTVDELTEISTIYSEAMTD...SEDPVYPLVKEYSDVVSKHP ALI_PLTG_23</w:t>
+      </w:r>
+      <w:r>
+        <w:rPr/>
+        <w:br/>
+      </w:r>
+      <w:r>
+        <w:rPr>
+          <w:rStyle w:val="VerbatimChar"/>
+        </w:rPr>
+        <w:t>## [2]   131 ITTKLKQFNGTGFPAWGVQDK...SMVEHIKTTKRVIDEVQDHV ALI_PLTG_83</w:t>
+      </w:r>
+      <w:r>
+        <w:rPr/>
+        <w:br/>
+      </w:r>
+      <w:r>
+        <w:rPr>
+          <w:rStyle w:val="VerbatimChar"/>
+        </w:rPr>
+        <w:t>## [3]   101 YGPPADVRPMVVRMKSDYRSY...MGGLMPNLHVDLENGIGNYP ALI_PLTG_81</w:t>
+      </w:r>
+      <w:r>
+        <w:rPr/>
+        <w:br/>
+      </w:r>
+      <w:r>
+        <w:rPr>
+          <w:rStyle w:val="VerbatimChar"/>
+        </w:rPr>
+        <w:t>## [4]   476 KATRVRKSWTAYTSDEKEIYL...FAIVTIGASDGRVRYMNPPS ALI_PLTG_38</w:t>
+      </w:r>
+      <w:r>
+        <w:rPr/>
+        <w:br/>
+      </w:r>
+      <w:r>
+        <w:rPr>
+          <w:rStyle w:val="VerbatimChar"/>
+        </w:rPr>
+        <w:t>## [5]   133 NVIDLPMPLTLESPNFVESAA...YAKLLLAYLNDFKRTSGLRS ALI_PLTG_73</w:t>
+      </w:r>
+      <w:r>
+        <w:rPr/>
+        <w:br/>
+      </w:r>
+      <w:r>
+        <w:rPr>
+          <w:rStyle w:val="VerbatimChar"/>
+        </w:rPr>
+        <w:t>## [6]   109 SLKPTVGKAITVGGNHQIPTK...DQGAHVATSGTSNNVLLWHK ALI_PLTG_59</w:t>
+      </w:r>
+      <w:r>
+        <w:rPr/>
+        <w:br/>
+      </w:r>
+      <w:r>
+        <w:rPr>
+          <w:rStyle w:val="VerbatimChar"/>
+        </w:rPr>
+        <w:t>## [7]    97 DDNSNKRLLRRQEKTDTTNGD...NIRYASMLQDFLNTYHRRGV ALI_PLTG_72</w:t>
+      </w:r>
+      <w:r>
+        <w:rPr/>
+        <w:br/>
+      </w:r>
+      <w:r>
+        <w:rPr>
+          <w:rStyle w:val="VerbatimChar"/>
+        </w:rPr>
+        <w:t>## [8]   186 QCSDVHVVFARGSGEAAGLGI...SDGSVTTAAQKAAALVKANA ALI_PLTG_5</w:t>
       </w:r>
     </w:p>
     <w:p>
@@ -6939,8 +6929,8 @@
         <w:pStyle w:val="Heading3"/>
         <w:rPr/>
       </w:pPr>
-      <w:bookmarkStart w:id="14" w:name="targetp"/>
-      <w:bookmarkEnd w:id="14"/>
+      <w:bookmarkStart w:id="13" w:name="targetp"/>
+      <w:bookmarkEnd w:id="13"/>
       <w:r>
         <w:rPr/>
         <w:t>3.3 Targetp</w:t>
@@ -6959,7 +6949,7 @@
       </w:r>
       <w:r>
         <w:rPr/>
-        <w:t xml:space="preserve"> predicts subsellular localisation of secreted eukaryotic proteins based on the presence of signal peptide (SP), chloroplast transit peptide (cTP) or mitochondrial targeting peptide (mTP) in the N-terminus (Olof Emanuelsson and Heijne 2008). Including </w:t>
+        <w:t xml:space="preserve"> predicts subsellular localization of secreted eukaryotic proteins based on the presence of signal peptide (SP), chloroplast transit peptide (cTP) or mitochondrial targeting peptide (mTP) in the N-terminus (Olof Emanuelsson and Heijne 2008). Including </w:t>
       </w:r>
       <w:r>
         <w:rPr>
@@ -7805,8 +7795,8 @@
         <w:pStyle w:val="Heading3"/>
         <w:rPr/>
       </w:pPr>
-      <w:bookmarkStart w:id="15" w:name="wolfpsort"/>
-      <w:bookmarkEnd w:id="15"/>
+      <w:bookmarkStart w:id="14" w:name="wolfpsort"/>
+      <w:bookmarkEnd w:id="14"/>
       <w:r>
         <w:rPr/>
         <w:t>3.4 WoLFPSORT</w:t>
@@ -7825,7 +7815,7 @@
       </w:r>
       <w:r>
         <w:rPr/>
-        <w:t xml:space="preserve"> - predicts protein subcellular localisation based on PSORT principle. It converts amino acid sequences into numerical localisation features based on sorting signals, amino acid composition and functional motifs. The converted data is then classified based on k-nearest neighbor algorithm (Paul Horton and Nakai 2006).</w:t>
+        <w:t xml:space="preserve"> - predicts protein subcellular localization based on PSORT principle. It converts amino acid sequences into numerical localization features based on sorting signals, amino acid composition and functional motifs. The converted data is then classified based on k-nearest neighbor algorithm (Paul Horton and Nakai 2006).</w:t>
       </w:r>
     </w:p>
     <w:p>
@@ -8197,7 +8187,7 @@
       </w:r>
       <w:r>
         <w:rPr/>
-        <w:t xml:space="preserve"> - parsed WoLFPsort tabular output for sequences with 'extracellular' predicted to be the most probable subcellular localisation.</w:t>
+        <w:t xml:space="preserve"> - parsed WoLFPsort tabular output for sequences with 'extracellular' predicted to be the most probable subcellular localization.</w:t>
       </w:r>
     </w:p>
     <w:p>
@@ -8287,17 +8277,17 @@
         <w:rPr>
           <w:rStyle w:val="VerbatimChar"/>
         </w:rPr>
-        <w:t>## 1 ALI_PLTG_73         extr</w:t>
-      </w:r>
-      <w:r>
-        <w:rPr/>
-        <w:br/>
-      </w:r>
-      <w:r>
-        <w:rPr>
-          <w:rStyle w:val="VerbatimChar"/>
-        </w:rPr>
-        <w:t>## 2 ALI_PLTG_23         extr</w:t>
+        <w:t>## 1 ALI_PLTG_23         extr</w:t>
+      </w:r>
+      <w:r>
+        <w:rPr/>
+        <w:br/>
+      </w:r>
+      <w:r>
+        <w:rPr>
+          <w:rStyle w:val="VerbatimChar"/>
+        </w:rPr>
+        <w:t>## 2 ALI_PLTG_81         extr</w:t>
       </w:r>
       <w:r>
         <w:rPr/>
@@ -8317,17 +8307,17 @@
         <w:rPr>
           <w:rStyle w:val="VerbatimChar"/>
         </w:rPr>
-        <w:t>## 4  ALI_PLTG_5         extr</w:t>
-      </w:r>
-      <w:r>
-        <w:rPr/>
-        <w:br/>
-      </w:r>
-      <w:r>
-        <w:rPr>
-          <w:rStyle w:val="VerbatimChar"/>
-        </w:rPr>
-        <w:t>## 5 ALI_PLTG_81         extr</w:t>
+        <w:t>## 4 ALI_PLTG_73         extr</w:t>
+      </w:r>
+      <w:r>
+        <w:rPr/>
+        <w:br/>
+      </w:r>
+      <w:r>
+        <w:rPr>
+          <w:rStyle w:val="VerbatimChar"/>
+        </w:rPr>
+        <w:t>## 5  ALI_PLTG_5         extr</w:t>
       </w:r>
     </w:p>
     <w:p>
@@ -8377,8 +8367,8 @@
         <w:pStyle w:val="Heading3"/>
         <w:rPr/>
       </w:pPr>
-      <w:bookmarkStart w:id="16" w:name="check-the-presence-of-terminal-er-retention-motifs"/>
-      <w:bookmarkEnd w:id="16"/>
+      <w:bookmarkStart w:id="15" w:name="check-the-presence-of-terminal-er-retention-motifs"/>
+      <w:bookmarkEnd w:id="15"/>
       <w:r>
         <w:rPr/>
         <w:t>3.5 Check the presence of terminal ER-retention motifs</w:t>
@@ -8683,8 +8673,8 @@
         <w:pStyle w:val="Heading3"/>
         <w:rPr/>
       </w:pPr>
-      <w:bookmarkStart w:id="17" w:name="m-slicer"/>
-      <w:bookmarkEnd w:id="17"/>
+      <w:bookmarkStart w:id="16" w:name="m-slicer"/>
+      <w:bookmarkEnd w:id="16"/>
       <w:r>
         <w:rPr/>
         <w:t>3.6 M-slicer</w:t>
@@ -9395,8 +9385,8 @@
         <w:pStyle w:val="Heading2"/>
         <w:rPr/>
       </w:pPr>
-      <w:bookmarkStart w:id="18" w:name="pipers-andor-starters"/>
-      <w:bookmarkEnd w:id="18"/>
+      <w:bookmarkStart w:id="17" w:name="pipers-andor-starters"/>
+      <w:bookmarkEnd w:id="17"/>
       <w:r>
         <w:rPr/>
         <w:t>4. Pipers and/or starters</w:t>
@@ -10725,8 +10715,8 @@
         <w:pStyle w:val="Heading2"/>
         <w:rPr/>
       </w:pPr>
-      <w:bookmarkStart w:id="19" w:name="build-pipelines"/>
-      <w:bookmarkEnd w:id="19"/>
+      <w:bookmarkStart w:id="18" w:name="build-pipelines"/>
+      <w:bookmarkEnd w:id="18"/>
       <w:r>
         <w:rPr/>
         <w:t>5. Build pipelines</w:t>
@@ -10949,8 +10939,8 @@
         <w:pStyle w:val="Heading4"/>
         <w:rPr/>
       </w:pPr>
-      <w:bookmarkStart w:id="20" w:name="step-1-predict-signal-peptides"/>
-      <w:bookmarkEnd w:id="20"/>
+      <w:bookmarkStart w:id="19" w:name="step-1-predict-signal-peptides"/>
+      <w:bookmarkEnd w:id="19"/>
       <w:r>
         <w:rPr/>
         <w:t>Step 1: predict signal peptides</w:t>
@@ -11481,17 +11471,17 @@
         <w:rPr>
           <w:rStyle w:val="NormalTok"/>
         </w:rPr>
-        <w:t>## 2 ALI_PLTG_23 0.362    22 0.533    22 0.910    12 0.783 Signal peptide</w:t>
-      </w:r>
-      <w:r>
-        <w:rPr/>
-        <w:br/>
-      </w:r>
-      <w:r>
-        <w:rPr>
-          <w:rStyle w:val="NormalTok"/>
-        </w:rPr>
-        <w:t>## 3 ALI_PLTG_38 0.603    22 0.746    20 0.982    10 0.933 Signal peptide</w:t>
+        <w:t>## 2 ALI_PLTG_38 0.603    22 0.746    20 0.982    10 0.933 Signal peptide</w:t>
+      </w:r>
+      <w:r>
+        <w:rPr/>
+        <w:br/>
+      </w:r>
+      <w:r>
+        <w:rPr>
+          <w:rStyle w:val="NormalTok"/>
+        </w:rPr>
+        <w:t>## 3 ALI_PLTG_23 0.362    22 0.533    22 0.910    12 0.783 Signal peptide</w:t>
       </w:r>
       <w:r>
         <w:rPr/>
@@ -11568,17 +11558,17 @@
         <w:rPr>
           <w:rStyle w:val="NormalTok"/>
         </w:rPr>
-        <w:t>## [2]   653 MKIVALVTFCIATLDSSIVFA...SEDPVYPLVKEYSDVVSKHP ALI_PLTG_23</w:t>
-      </w:r>
-      <w:r>
-        <w:rPr/>
-        <w:br/>
-      </w:r>
-      <w:r>
-        <w:rPr>
-          <w:rStyle w:val="NormalTok"/>
-        </w:rPr>
-        <w:t>## [3]   495 MVVRVLLVVLALLAVGVQSKA...FAIVTIGASDGRVRYMNPPS ALI_PLTG_38</w:t>
+        <w:t>## [2]   495 MVVRVLLVVLALLAVGVQSKA...FAIVTIGASDGRVRYMNPPS ALI_PLTG_38</w:t>
+      </w:r>
+      <w:r>
+        <w:rPr/>
+        <w:br/>
+      </w:r>
+      <w:r>
+        <w:rPr>
+          <w:rStyle w:val="NormalTok"/>
+        </w:rPr>
+        <w:t>## [3]   653 MKIVALVTFCIATLDSSIVFA...SEDPVYPLVKEYSDVVSKHP ALI_PLTG_23</w:t>
       </w:r>
       <w:r>
         <w:rPr/>
@@ -11655,17 +11645,17 @@
         <w:rPr>
           <w:rStyle w:val="NormalTok"/>
         </w:rPr>
-        <w:t>## [2]   632 AECTVDELTEISTIYSEAMTD...SEDPVYPLVKEYSDVVSKHP ALI_PLTG_23</w:t>
-      </w:r>
-      <w:r>
-        <w:rPr/>
-        <w:br/>
-      </w:r>
-      <w:r>
-        <w:rPr>
-          <w:rStyle w:val="NormalTok"/>
-        </w:rPr>
-        <w:t>## [3]   474 TRVRKSWTAYTSDEKEIYLSA...FAIVTIGASDGRVRYMNPPS ALI_PLTG_38</w:t>
+        <w:t>## [2]   474 TRVRKSWTAYTSDEKEIYLSA...FAIVTIGASDGRVRYMNPPS ALI_PLTG_38</w:t>
+      </w:r>
+      <w:r>
+        <w:rPr/>
+        <w:br/>
+      </w:r>
+      <w:r>
+        <w:rPr>
+          <w:rStyle w:val="NormalTok"/>
+        </w:rPr>
+        <w:t>## [3]   632 AECTVDELTEISTIYSEAMTD...SEDPVYPLVKEYSDVVSKHP ALI_PLTG_23</w:t>
       </w:r>
       <w:r>
         <w:rPr/>
@@ -11767,8 +11757,8 @@
         <w:pStyle w:val="Heading4"/>
         <w:rPr/>
       </w:pPr>
-      <w:bookmarkStart w:id="21" w:name="step-2-check-for-presence-of-tm-domains-in-mature-peptides"/>
-      <w:bookmarkEnd w:id="21"/>
+      <w:bookmarkStart w:id="20" w:name="step-2-check-for-presence-of-tm-domains-in-mature-peptides"/>
+      <w:bookmarkEnd w:id="20"/>
       <w:r>
         <w:rPr/>
         <w:t>Step 2: check for presence of TM domains in mature peptides:</w:t>
@@ -11938,17 +11928,17 @@
         <w:rPr>
           <w:rStyle w:val="NormalTok"/>
         </w:rPr>
-        <w:t>## 2 ALI_PLTG_23    632  0.00    0.00       0        o</w:t>
-      </w:r>
-      <w:r>
-        <w:rPr/>
-        <w:br/>
-      </w:r>
-      <w:r>
-        <w:rPr>
-          <w:rStyle w:val="NormalTok"/>
-        </w:rPr>
-        <w:t>## 3 ALI_PLTG_38    474  0.09    0.06       0        o</w:t>
+        <w:t>## 2 ALI_PLTG_38    474  0.09    0.06       0        o</w:t>
+      </w:r>
+      <w:r>
+        <w:rPr/>
+        <w:br/>
+      </w:r>
+      <w:r>
+        <w:rPr>
+          <w:rStyle w:val="NormalTok"/>
+        </w:rPr>
+        <w:t>## 3 ALI_PLTG_23    632  0.00    0.00       0        o</w:t>
       </w:r>
       <w:r>
         <w:rPr/>
@@ -12025,17 +12015,17 @@
         <w:rPr>
           <w:rStyle w:val="NormalTok"/>
         </w:rPr>
-        <w:t>## [2]   653 MKIVALVTFCIATLDSSIVFA...SEDPVYPLVKEYSDVVSKHP ALI_PLTG_23</w:t>
-      </w:r>
-      <w:r>
-        <w:rPr/>
-        <w:br/>
-      </w:r>
-      <w:r>
-        <w:rPr>
-          <w:rStyle w:val="NormalTok"/>
-        </w:rPr>
-        <w:t>## [3]   495 MVVRVLLVVLALLAVGVQSKA...FAIVTIGASDGRVRYMNPPS ALI_PLTG_38</w:t>
+        <w:t>## [2]   495 MVVRVLLVVLALLAVGVQSKA...FAIVTIGASDGRVRYMNPPS ALI_PLTG_38</w:t>
+      </w:r>
+      <w:r>
+        <w:rPr/>
+        <w:br/>
+      </w:r>
+      <w:r>
+        <w:rPr>
+          <w:rStyle w:val="NormalTok"/>
+        </w:rPr>
+        <w:t>## [3]   653 MKIVALVTFCIATLDSSIVFA...SEDPVYPLVKEYSDVVSKHP ALI_PLTG_23</w:t>
       </w:r>
       <w:r>
         <w:rPr/>
@@ -12112,17 +12102,17 @@
         <w:rPr>
           <w:rStyle w:val="NormalTok"/>
         </w:rPr>
-        <w:t>## [2]   632 AECTVDELTEISTIYSEAMTD...SEDPVYPLVKEYSDVVSKHP ALI_PLTG_23</w:t>
-      </w:r>
-      <w:r>
-        <w:rPr/>
-        <w:br/>
-      </w:r>
-      <w:r>
-        <w:rPr>
-          <w:rStyle w:val="NormalTok"/>
-        </w:rPr>
-        <w:t>## [3]   474 TRVRKSWTAYTSDEKEIYLSA...FAIVTIGASDGRVRYMNPPS ALI_PLTG_38</w:t>
+        <w:t>## [2]   474 TRVRKSWTAYTSDEKEIYLSA...FAIVTIGASDGRVRYMNPPS ALI_PLTG_38</w:t>
+      </w:r>
+      <w:r>
+        <w:rPr/>
+        <w:br/>
+      </w:r>
+      <w:r>
+        <w:rPr>
+          <w:rStyle w:val="NormalTok"/>
+        </w:rPr>
+        <w:t>## [3]   632 AECTVDELTEISTIYSEAMTD...SEDPVYPLVKEYSDVVSKHP ALI_PLTG_23</w:t>
       </w:r>
       <w:r>
         <w:rPr/>
@@ -12224,41 +12214,468 @@
         <w:pStyle w:val="Heading4"/>
         <w:rPr/>
       </w:pPr>
-      <w:bookmarkStart w:id="22" w:name="step-3-predict-sub-cellular-localisation"/>
+      <w:bookmarkStart w:id="21" w:name="step-3-predict-sub-cellular-localization"/>
+      <w:bookmarkEnd w:id="21"/>
+      <w:r>
+        <w:rPr/>
+        <w:t>Step 3: predict sub-cellular localization</w:t>
+      </w:r>
+    </w:p>
+    <w:p>
+      <w:pPr>
+        <w:pStyle w:val="FirstParagraph"/>
+        <w:rPr/>
+      </w:pPr>
+      <w:r>
+        <w:rPr/>
+        <w:t xml:space="preserve">Here we are using </w:t>
+      </w:r>
+      <w:r>
+        <w:rPr>
+          <w:rStyle w:val="VerbatimChar"/>
+        </w:rPr>
+        <w:t>targetp</w:t>
+      </w:r>
+      <w:r>
+        <w:rPr/>
+        <w:t xml:space="preserve">, could have also used </w:t>
+      </w:r>
+      <w:r>
+        <w:rPr>
+          <w:rStyle w:val="VerbatimChar"/>
+        </w:rPr>
+        <w:t>wolfpsort</w:t>
+      </w:r>
+      <w:r>
+        <w:rPr/>
+        <w:t>.</w:t>
+      </w:r>
+    </w:p>
+    <w:p>
+      <w:pPr>
+        <w:pStyle w:val="SourceCode"/>
+        <w:rPr/>
+      </w:pPr>
+      <w:r>
+        <w:rPr>
+          <w:rStyle w:val="NormalTok"/>
+        </w:rPr>
+        <w:t>step3_tp &lt;-</w:t>
+      </w:r>
+      <w:r>
+        <w:rPr>
+          <w:rStyle w:val="StringTok"/>
+        </w:rPr>
+        <w:t xml:space="preserve"> </w:t>
+      </w:r>
+      <w:r>
+        <w:rPr>
+          <w:rStyle w:val="KeywordTok"/>
+        </w:rPr>
+        <w:t>targetp</w:t>
+      </w:r>
+      <w:r>
+        <w:rPr>
+          <w:rStyle w:val="NormalTok"/>
+        </w:rPr>
+        <w:t>(step2_tm,</w:t>
+      </w:r>
+      <w:r>
+        <w:rPr/>
+        <w:br/>
+      </w:r>
+      <w:r>
+        <w:rPr>
+          <w:rStyle w:val="NormalTok"/>
+        </w:rPr>
+        <w:t xml:space="preserve">                         </w:t>
+      </w:r>
+      <w:r>
+        <w:rPr>
+          <w:rStyle w:val="DataTypeTok"/>
+        </w:rPr>
+        <w:t>network =</w:t>
+      </w:r>
+      <w:r>
+        <w:rPr>
+          <w:rStyle w:val="NormalTok"/>
+        </w:rPr>
+        <w:t xml:space="preserve"> </w:t>
+      </w:r>
+      <w:r>
+        <w:rPr>
+          <w:rStyle w:val="StringTok"/>
+        </w:rPr>
+        <w:t>'N'</w:t>
+      </w:r>
+      <w:r>
+        <w:rPr>
+          <w:rStyle w:val="NormalTok"/>
+        </w:rPr>
+        <w:t>,</w:t>
+      </w:r>
+      <w:r>
+        <w:rPr/>
+        <w:br/>
+      </w:r>
+      <w:r>
+        <w:rPr>
+          <w:rStyle w:val="NormalTok"/>
+        </w:rPr>
+        <w:t xml:space="preserve">                         </w:t>
+      </w:r>
+      <w:r>
+        <w:rPr>
+          <w:rStyle w:val="DataTypeTok"/>
+        </w:rPr>
+        <w:t>run_mode =</w:t>
+      </w:r>
+      <w:r>
+        <w:rPr>
+          <w:rStyle w:val="NormalTok"/>
+        </w:rPr>
+        <w:t xml:space="preserve"> </w:t>
+      </w:r>
+      <w:r>
+        <w:rPr>
+          <w:rStyle w:val="StringTok"/>
+        </w:rPr>
+        <w:t>'piper'</w:t>
+      </w:r>
+      <w:r>
+        <w:rPr>
+          <w:rStyle w:val="NormalTok"/>
+        </w:rPr>
+        <w:t>)</w:t>
+      </w:r>
+      <w:r>
+        <w:rPr/>
+        <w:br/>
+      </w:r>
+      <w:r>
+        <w:rPr>
+          <w:rStyle w:val="NormalTok"/>
+        </w:rPr>
+        <w:t>## running targetp locally...</w:t>
+      </w:r>
+      <w:r>
+        <w:rPr/>
+        <w:br/>
+      </w:r>
+      <w:r>
+        <w:rPr>
+          <w:rStyle w:val="NormalTok"/>
+        </w:rPr>
+        <w:t>## Ok for single processing</w:t>
+      </w:r>
+      <w:r>
+        <w:rPr/>
+        <w:br/>
+      </w:r>
+      <w:r>
+        <w:rPr>
+          <w:rStyle w:val="NormalTok"/>
+        </w:rPr>
+        <w:t>## Number of submitted sequences... 5</w:t>
+      </w:r>
+      <w:r>
+        <w:rPr/>
+        <w:br/>
+      </w:r>
+      <w:r>
+        <w:rPr>
+          <w:rStyle w:val="NormalTok"/>
+        </w:rPr>
+        <w:t>## Number of candidate secreted sequences 4</w:t>
+      </w:r>
+      <w:r>
+        <w:rPr/>
+        <w:br/>
+        <w:br/>
+      </w:r>
+      <w:r>
+        <w:rPr>
+          <w:rStyle w:val="KeywordTok"/>
+        </w:rPr>
+        <w:t>getTPtibble</w:t>
+      </w:r>
+      <w:r>
+        <w:rPr>
+          <w:rStyle w:val="NormalTok"/>
+        </w:rPr>
+        <w:t>(step3_tp)</w:t>
+      </w:r>
+      <w:r>
+        <w:rPr/>
+        <w:br/>
+      </w:r>
+      <w:r>
+        <w:rPr>
+          <w:rStyle w:val="NormalTok"/>
+        </w:rPr>
+        <w:t>## # A tibble: 4 x 7</w:t>
+      </w:r>
+      <w:r>
+        <w:rPr/>
+        <w:br/>
+      </w:r>
+      <w:r>
+        <w:rPr>
+          <w:rStyle w:val="NormalTok"/>
+        </w:rPr>
+        <w:t>##       gene_id length   mTP    sp other TP_localization    RC</w:t>
+      </w:r>
+      <w:r>
+        <w:rPr/>
+        <w:br/>
+      </w:r>
+      <w:r>
+        <w:rPr>
+          <w:rStyle w:val="NormalTok"/>
+        </w:rPr>
+        <w:t>##        &lt;fctr&gt;  &lt;int&gt; &lt;dbl&gt; &lt;dbl&gt; &lt;dbl&gt;          &lt;fctr&gt; &lt;int&gt;</w:t>
+      </w:r>
+      <w:r>
+        <w:rPr/>
+        <w:br/>
+      </w:r>
+      <w:r>
+        <w:rPr>
+          <w:rStyle w:val="NormalTok"/>
+        </w:rPr>
+        <w:t>## 1  ALI_PLTG_5    210 0.027 0.944 0.096               S     1</w:t>
+      </w:r>
+      <w:r>
+        <w:rPr/>
+        <w:br/>
+      </w:r>
+      <w:r>
+        <w:rPr>
+          <w:rStyle w:val="NormalTok"/>
+        </w:rPr>
+        <w:t>## 2 ALI_PLTG_38    495 0.123 0.951 0.012               S     1</w:t>
+      </w:r>
+      <w:r>
+        <w:rPr/>
+        <w:br/>
+      </w:r>
+      <w:r>
+        <w:rPr>
+          <w:rStyle w:val="NormalTok"/>
+        </w:rPr>
+        <w:t>## 3 ALI_PLTG_23    653 0.025 0.953 0.072               S     1</w:t>
+      </w:r>
+      <w:r>
+        <w:rPr/>
+        <w:br/>
+      </w:r>
+      <w:r>
+        <w:rPr>
+          <w:rStyle w:val="NormalTok"/>
+        </w:rPr>
+        <w:t>## 4 ALI_PLTG_72    118 0.086 0.877 0.054               S     2</w:t>
+      </w:r>
+      <w:r>
+        <w:rPr/>
+        <w:br/>
+        <w:br/>
+      </w:r>
+      <w:r>
+        <w:rPr>
+          <w:rStyle w:val="KeywordTok"/>
+        </w:rPr>
+        <w:t>getInfasta</w:t>
+      </w:r>
+      <w:r>
+        <w:rPr>
+          <w:rStyle w:val="NormalTok"/>
+        </w:rPr>
+        <w:t>(step3_tp)</w:t>
+      </w:r>
+      <w:r>
+        <w:rPr/>
+        <w:br/>
+      </w:r>
+      <w:r>
+        <w:rPr>
+          <w:rStyle w:val="NormalTok"/>
+        </w:rPr>
+        <w:t>##   A AAStringSet instance of length 5</w:t>
+      </w:r>
+      <w:r>
+        <w:rPr/>
+        <w:br/>
+      </w:r>
+      <w:r>
+        <w:rPr>
+          <w:rStyle w:val="NormalTok"/>
+        </w:rPr>
+        <w:t xml:space="preserve">##     width seq                                          names               </w:t>
+      </w:r>
+      <w:r>
+        <w:rPr/>
+        <w:br/>
+      </w:r>
+      <w:r>
+        <w:rPr>
+          <w:rStyle w:val="NormalTok"/>
+        </w:rPr>
+        <w:t>## [1]   210 MKLSSVCTIIFGLVFIDFNNV...SDGSVTTAAQKAAALVKANA ALI_PLTG_5</w:t>
+      </w:r>
+      <w:r>
+        <w:rPr/>
+        <w:br/>
+      </w:r>
+      <w:r>
+        <w:rPr>
+          <w:rStyle w:val="NormalTok"/>
+        </w:rPr>
+        <w:t>## [2]   495 MVVRVLLVVLALLAVGVQSKA...FAIVTIGASDGRVRYMNPPS ALI_PLTG_38</w:t>
+      </w:r>
+      <w:r>
+        <w:rPr/>
+        <w:br/>
+      </w:r>
+      <w:r>
+        <w:rPr>
+          <w:rStyle w:val="NormalTok"/>
+        </w:rPr>
+        <w:t>## [3]   653 MKIVALVTFCIATLDSSIVFA...SEDPVYPLVKEYSDVVSKHP ALI_PLTG_23</w:t>
+      </w:r>
+      <w:r>
+        <w:rPr/>
+        <w:br/>
+      </w:r>
+      <w:r>
+        <w:rPr>
+          <w:rStyle w:val="NormalTok"/>
+        </w:rPr>
+        <w:t>## [4]   118 MRLKFSILIFGAVLLATTTNA...NIRYASMLQDFLNTYHRRGV ALI_PLTG_72</w:t>
+      </w:r>
+      <w:r>
+        <w:rPr/>
+        <w:br/>
+      </w:r>
+      <w:r>
+        <w:rPr>
+          <w:rStyle w:val="NormalTok"/>
+        </w:rPr>
+        <w:t>## [5]   164 MVSTSRVFALLLLPSPSARIF...SMVEHIKTTKRVIDEVQDHV ALI_PLTG_83</w:t>
+      </w:r>
+      <w:r>
+        <w:rPr/>
+        <w:br/>
+        <w:br/>
+      </w:r>
+      <w:r>
+        <w:rPr>
+          <w:rStyle w:val="KeywordTok"/>
+        </w:rPr>
+        <w:t>getOutfasta</w:t>
+      </w:r>
+      <w:r>
+        <w:rPr>
+          <w:rStyle w:val="NormalTok"/>
+        </w:rPr>
+        <w:t>(step3_tp)</w:t>
+      </w:r>
+      <w:r>
+        <w:rPr/>
+        <w:br/>
+      </w:r>
+      <w:r>
+        <w:rPr>
+          <w:rStyle w:val="NormalTok"/>
+        </w:rPr>
+        <w:t>##   A AAStringSet instance of length 4</w:t>
+      </w:r>
+      <w:r>
+        <w:rPr/>
+        <w:br/>
+      </w:r>
+      <w:r>
+        <w:rPr>
+          <w:rStyle w:val="NormalTok"/>
+        </w:rPr>
+        <w:t xml:space="preserve">##     width seq                                          names               </w:t>
+      </w:r>
+      <w:r>
+        <w:rPr/>
+        <w:br/>
+      </w:r>
+      <w:r>
+        <w:rPr>
+          <w:rStyle w:val="NormalTok"/>
+        </w:rPr>
+        <w:t>## [1]   210 MKLSSVCTIIFGLVFIDFNNV...SDGSVTTAAQKAAALVKANA ALI_PLTG_5</w:t>
+      </w:r>
+      <w:r>
+        <w:rPr/>
+        <w:br/>
+      </w:r>
+      <w:r>
+        <w:rPr>
+          <w:rStyle w:val="NormalTok"/>
+        </w:rPr>
+        <w:t>## [2]   495 MVVRVLLVVLALLAVGVQSKA...FAIVTIGASDGRVRYMNPPS ALI_PLTG_38</w:t>
+      </w:r>
+      <w:r>
+        <w:rPr/>
+        <w:br/>
+      </w:r>
+      <w:r>
+        <w:rPr>
+          <w:rStyle w:val="NormalTok"/>
+        </w:rPr>
+        <w:t>## [3]   653 MKIVALVTFCIATLDSSIVFA...SEDPVYPLVKEYSDVVSKHP ALI_PLTG_23</w:t>
+      </w:r>
+      <w:r>
+        <w:rPr/>
+        <w:br/>
+      </w:r>
+      <w:r>
+        <w:rPr>
+          <w:rStyle w:val="NormalTok"/>
+        </w:rPr>
+        <w:t>## [4]   118 MRLKFSILIFGAVLLATTTNA...NIRYASMLQDFLNTYHRRGV ALI_PLTG_72</w:t>
+      </w:r>
+    </w:p>
+    <w:p>
+      <w:pPr>
+        <w:pStyle w:val="FirstParagraph"/>
+        <w:rPr/>
+      </w:pPr>
+      <w:r>
+        <w:rPr/>
+        <w:t>This step allowed us to filter 1 sequence potentially targeted to mitochondria.</w:t>
+      </w:r>
+    </w:p>
+    <w:p>
+      <w:pPr>
+        <w:pStyle w:val="BlockText"/>
+        <w:rPr/>
+      </w:pPr>
+      <w:r>
+        <w:rPr>
+          <w:b/>
+        </w:rPr>
+        <w:t>Result</w:t>
+      </w:r>
+      <w:r>
+        <w:rPr/>
+        <w:t>: 4 candidate proteins with signal peptides; 0 TM domains in mature sequences; not targeted to plastids or mitochondria.</w:t>
+      </w:r>
+    </w:p>
+    <w:p>
+      <w:pPr>
+        <w:pStyle w:val="Heading4"/>
+        <w:rPr/>
+      </w:pPr>
+      <w:bookmarkStart w:id="22" w:name="step-4-check-for-er-retention-signals"/>
       <w:bookmarkEnd w:id="22"/>
       <w:r>
         <w:rPr/>
-        <w:t>Step 3: predict sub-cellular localisation</w:t>
-      </w:r>
-    </w:p>
-    <w:p>
-      <w:pPr>
-        <w:pStyle w:val="FirstParagraph"/>
-        <w:rPr/>
-      </w:pPr>
-      <w:r>
-        <w:rPr/>
-        <w:t xml:space="preserve">Here we are using </w:t>
-      </w:r>
-      <w:r>
-        <w:rPr>
-          <w:rStyle w:val="VerbatimChar"/>
-        </w:rPr>
-        <w:t>targetp</w:t>
-      </w:r>
-      <w:r>
-        <w:rPr/>
-        <w:t xml:space="preserve">, could have also used </w:t>
-      </w:r>
-      <w:r>
-        <w:rPr>
-          <w:rStyle w:val="VerbatimChar"/>
-        </w:rPr>
-        <w:t>wolfpsort</w:t>
-      </w:r>
-      <w:r>
-        <w:rPr/>
-        <w:t>.</w:t>
+        <w:t>Step 4: check for ER-retention signals</w:t>
       </w:r>
     </w:p>
     <w:p>
@@ -12270,7 +12687,7 @@
         <w:rPr>
           <w:rStyle w:val="NormalTok"/>
         </w:rPr>
-        <w:t>step3_tp &lt;-</w:t>
+        <w:t>step4_er &lt;-</w:t>
       </w:r>
       <w:r>
         <w:rPr>
@@ -12282,29 +12699,29 @@
         <w:rPr>
           <w:rStyle w:val="KeywordTok"/>
         </w:rPr>
-        <w:t>targetp</w:t>
-      </w:r>
-      <w:r>
-        <w:rPr>
-          <w:rStyle w:val="NormalTok"/>
-        </w:rPr>
-        <w:t>(step2_tm,</w:t>
-      </w:r>
-      <w:r>
-        <w:rPr/>
-        <w:br/>
-      </w:r>
-      <w:r>
-        <w:rPr>
-          <w:rStyle w:val="NormalTok"/>
-        </w:rPr>
-        <w:t xml:space="preserve">                         </w:t>
+        <w:t>check_khdel</w:t>
+      </w:r>
+      <w:r>
+        <w:rPr>
+          <w:rStyle w:val="NormalTok"/>
+        </w:rPr>
+        <w:t>(step3_tp,</w:t>
+      </w:r>
+      <w:r>
+        <w:rPr/>
+        <w:br/>
+      </w:r>
+      <w:r>
+        <w:rPr>
+          <w:rStyle w:val="NormalTok"/>
+        </w:rPr>
+        <w:t xml:space="preserve">                        </w:t>
       </w:r>
       <w:r>
         <w:rPr>
           <w:rStyle w:val="DataTypeTok"/>
         </w:rPr>
-        <w:t>network =</w:t>
+        <w:t>run_mode =</w:t>
       </w:r>
       <w:r>
         <w:rPr>
@@ -12316,40 +12733,6 @@
         <w:rPr>
           <w:rStyle w:val="StringTok"/>
         </w:rPr>
-        <w:t>'N'</w:t>
-      </w:r>
-      <w:r>
-        <w:rPr>
-          <w:rStyle w:val="NormalTok"/>
-        </w:rPr>
-        <w:t>,</w:t>
-      </w:r>
-      <w:r>
-        <w:rPr/>
-        <w:br/>
-      </w:r>
-      <w:r>
-        <w:rPr>
-          <w:rStyle w:val="NormalTok"/>
-        </w:rPr>
-        <w:t xml:space="preserve">                         </w:t>
-      </w:r>
-      <w:r>
-        <w:rPr>
-          <w:rStyle w:val="DataTypeTok"/>
-        </w:rPr>
-        <w:t>run_mode =</w:t>
-      </w:r>
-      <w:r>
-        <w:rPr>
-          <w:rStyle w:val="NormalTok"/>
-        </w:rPr>
-        <w:t xml:space="preserve"> </w:t>
-      </w:r>
-      <w:r>
-        <w:rPr>
-          <w:rStyle w:val="StringTok"/>
-        </w:rPr>
         <w:t>'piper'</w:t>
       </w:r>
       <w:r>
@@ -12366,37 +12749,37 @@
         <w:rPr>
           <w:rStyle w:val="NormalTok"/>
         </w:rPr>
-        <w:t>## running targetp locally...</w:t>
-      </w:r>
-      <w:r>
-        <w:rPr/>
-        <w:br/>
-      </w:r>
-      <w:r>
-        <w:rPr>
-          <w:rStyle w:val="NormalTok"/>
-        </w:rPr>
-        <w:t>## Ok for single processing</w:t>
-      </w:r>
-      <w:r>
-        <w:rPr/>
-        <w:br/>
-      </w:r>
-      <w:r>
-        <w:rPr>
-          <w:rStyle w:val="NormalTok"/>
-        </w:rPr>
-        <w:t>## Number of submitted sequences... 5</w:t>
-      </w:r>
-      <w:r>
-        <w:rPr/>
-        <w:br/>
-      </w:r>
-      <w:r>
-        <w:rPr>
-          <w:rStyle w:val="NormalTok"/>
-        </w:rPr>
-        <w:t>## Number of candidate secreted sequences 4</w:t>
+        <w:t>## checking for terminal ER retention signals...</w:t>
+      </w:r>
+      <w:r>
+        <w:rPr/>
+        <w:br/>
+      </w:r>
+      <w:r>
+        <w:rPr>
+          <w:rStyle w:val="NormalTok"/>
+        </w:rPr>
+        <w:t>## Submitted sequences... 4</w:t>
+      </w:r>
+      <w:r>
+        <w:rPr/>
+        <w:br/>
+      </w:r>
+      <w:r>
+        <w:rPr>
+          <w:rStyle w:val="NormalTok"/>
+        </w:rPr>
+        <w:t>## Sequences with terminal ER retention signals detected... 0</w:t>
+      </w:r>
+      <w:r>
+        <w:rPr/>
+        <w:br/>
+      </w:r>
+      <w:r>
+        <w:rPr>
+          <w:rStyle w:val="NormalTok"/>
+        </w:rPr>
+        <w:t>## Candidate without terminal ER retention signals detected... 4</w:t>
       </w:r>
       <w:r>
         <w:rPr/>
@@ -12407,110 +12790,23 @@
         <w:rPr>
           <w:rStyle w:val="KeywordTok"/>
         </w:rPr>
-        <w:t>getTPtibble</w:t>
-      </w:r>
-      <w:r>
-        <w:rPr>
-          <w:rStyle w:val="NormalTok"/>
-        </w:rPr>
-        <w:t>(step3_tp)</w:t>
-      </w:r>
-      <w:r>
-        <w:rPr/>
-        <w:br/>
-      </w:r>
-      <w:r>
-        <w:rPr>
-          <w:rStyle w:val="NormalTok"/>
-        </w:rPr>
-        <w:t>## # A tibble: 4 x 7</w:t>
-      </w:r>
-      <w:r>
-        <w:rPr/>
-        <w:br/>
-      </w:r>
-      <w:r>
-        <w:rPr>
-          <w:rStyle w:val="NormalTok"/>
-        </w:rPr>
-        <w:t>##       gene_id length   mTP    sp other TP_localization    RC</w:t>
-      </w:r>
-      <w:r>
-        <w:rPr/>
-        <w:br/>
-      </w:r>
-      <w:r>
-        <w:rPr>
-          <w:rStyle w:val="NormalTok"/>
-        </w:rPr>
-        <w:t>##        &lt;fctr&gt;  &lt;int&gt; &lt;dbl&gt; &lt;dbl&gt; &lt;dbl&gt;          &lt;fctr&gt; &lt;int&gt;</w:t>
-      </w:r>
-      <w:r>
-        <w:rPr/>
-        <w:br/>
-      </w:r>
-      <w:r>
-        <w:rPr>
-          <w:rStyle w:val="NormalTok"/>
-        </w:rPr>
-        <w:t>## 1  ALI_PLTG_5    210 0.027 0.944 0.096               S     1</w:t>
-      </w:r>
-      <w:r>
-        <w:rPr/>
-        <w:br/>
-      </w:r>
-      <w:r>
-        <w:rPr>
-          <w:rStyle w:val="NormalTok"/>
-        </w:rPr>
-        <w:t>## 2 ALI_PLTG_23    653 0.025 0.953 0.072               S     1</w:t>
-      </w:r>
-      <w:r>
-        <w:rPr/>
-        <w:br/>
-      </w:r>
-      <w:r>
-        <w:rPr>
-          <w:rStyle w:val="NormalTok"/>
-        </w:rPr>
-        <w:t>## 3 ALI_PLTG_38    495 0.123 0.951 0.012               S     1</w:t>
-      </w:r>
-      <w:r>
-        <w:rPr/>
-        <w:br/>
-      </w:r>
-      <w:r>
-        <w:rPr>
-          <w:rStyle w:val="NormalTok"/>
-        </w:rPr>
-        <w:t>## 4 ALI_PLTG_72    118 0.086 0.877 0.054               S     2</w:t>
-      </w:r>
-      <w:r>
-        <w:rPr/>
-        <w:br/>
-        <w:br/>
-      </w:r>
-      <w:r>
-        <w:rPr>
-          <w:rStyle w:val="KeywordTok"/>
-        </w:rPr>
-        <w:t>getInfasta</w:t>
-      </w:r>
-      <w:r>
-        <w:rPr>
-          <w:rStyle w:val="NormalTok"/>
-        </w:rPr>
-        <w:t>(step3_tp)</w:t>
-      </w:r>
-      <w:r>
-        <w:rPr/>
-        <w:br/>
-      </w:r>
-      <w:r>
-        <w:rPr>
-          <w:rStyle w:val="NormalTok"/>
-        </w:rPr>
-        <w:t>##   A AAStringSet instance of length 5</w:t>
+        <w:t>getOutfasta</w:t>
+      </w:r>
+      <w:r>
+        <w:rPr>
+          <w:rStyle w:val="NormalTok"/>
+        </w:rPr>
+        <w:t>(step4_er)</w:t>
+      </w:r>
+      <w:r>
+        <w:rPr/>
+        <w:br/>
+      </w:r>
+      <w:r>
+        <w:rPr>
+          <w:rStyle w:val="NormalTok"/>
+        </w:rPr>
+        <w:t>##   A AAStringSet instance of length 4</w:t>
       </w:r>
       <w:r>
         <w:rPr/>
@@ -12540,323 +12836,17 @@
         <w:rPr>
           <w:rStyle w:val="NormalTok"/>
         </w:rPr>
-        <w:t>## [2]   653 MKIVALVTFCIATLDSSIVFA...SEDPVYPLVKEYSDVVSKHP ALI_PLTG_23</w:t>
-      </w:r>
-      <w:r>
-        <w:rPr/>
-        <w:br/>
-      </w:r>
-      <w:r>
-        <w:rPr>
-          <w:rStyle w:val="NormalTok"/>
-        </w:rPr>
-        <w:t>## [3]   495 MVVRVLLVVLALLAVGVQSKA...FAIVTIGASDGRVRYMNPPS ALI_PLTG_38</w:t>
-      </w:r>
-      <w:r>
-        <w:rPr/>
-        <w:br/>
-      </w:r>
-      <w:r>
-        <w:rPr>
-          <w:rStyle w:val="NormalTok"/>
-        </w:rPr>
-        <w:t>## [4]   118 MRLKFSILIFGAVLLATTTNA...NIRYASMLQDFLNTYHRRGV ALI_PLTG_72</w:t>
-      </w:r>
-      <w:r>
-        <w:rPr/>
-        <w:br/>
-      </w:r>
-      <w:r>
-        <w:rPr>
-          <w:rStyle w:val="NormalTok"/>
-        </w:rPr>
-        <w:t>## [5]   164 MVSTSRVFALLLLPSPSARIF...SMVEHIKTTKRVIDEVQDHV ALI_PLTG_83</w:t>
-      </w:r>
-      <w:r>
-        <w:rPr/>
-        <w:br/>
-        <w:br/>
-      </w:r>
-      <w:r>
-        <w:rPr>
-          <w:rStyle w:val="KeywordTok"/>
-        </w:rPr>
-        <w:t>getOutfasta</w:t>
-      </w:r>
-      <w:r>
-        <w:rPr>
-          <w:rStyle w:val="NormalTok"/>
-        </w:rPr>
-        <w:t>(step3_tp)</w:t>
-      </w:r>
-      <w:r>
-        <w:rPr/>
-        <w:br/>
-      </w:r>
-      <w:r>
-        <w:rPr>
-          <w:rStyle w:val="NormalTok"/>
-        </w:rPr>
-        <w:t>##   A AAStringSet instance of length 4</w:t>
-      </w:r>
-      <w:r>
-        <w:rPr/>
-        <w:br/>
-      </w:r>
-      <w:r>
-        <w:rPr>
-          <w:rStyle w:val="NormalTok"/>
-        </w:rPr>
-        <w:t xml:space="preserve">##     width seq                                          names               </w:t>
-      </w:r>
-      <w:r>
-        <w:rPr/>
-        <w:br/>
-      </w:r>
-      <w:r>
-        <w:rPr>
-          <w:rStyle w:val="NormalTok"/>
-        </w:rPr>
-        <w:t>## [1]   210 MKLSSVCTIIFGLVFIDFNNV...SDGSVTTAAQKAAALVKANA ALI_PLTG_5</w:t>
-      </w:r>
-      <w:r>
-        <w:rPr/>
-        <w:br/>
-      </w:r>
-      <w:r>
-        <w:rPr>
-          <w:rStyle w:val="NormalTok"/>
-        </w:rPr>
-        <w:t>## [2]   653 MKIVALVTFCIATLDSSIVFA...SEDPVYPLVKEYSDVVSKHP ALI_PLTG_23</w:t>
-      </w:r>
-      <w:r>
-        <w:rPr/>
-        <w:br/>
-      </w:r>
-      <w:r>
-        <w:rPr>
-          <w:rStyle w:val="NormalTok"/>
-        </w:rPr>
-        <w:t>## [3]   495 MVVRVLLVVLALLAVGVQSKA...FAIVTIGASDGRVRYMNPPS ALI_PLTG_38</w:t>
-      </w:r>
-      <w:r>
-        <w:rPr/>
-        <w:br/>
-      </w:r>
-      <w:r>
-        <w:rPr>
-          <w:rStyle w:val="NormalTok"/>
-        </w:rPr>
-        <w:t>## [4]   118 MRLKFSILIFGAVLLATTTNA...NIRYASMLQDFLNTYHRRGV ALI_PLTG_72</w:t>
-      </w:r>
-    </w:p>
-    <w:p>
-      <w:pPr>
-        <w:pStyle w:val="FirstParagraph"/>
-        <w:rPr/>
-      </w:pPr>
-      <w:r>
-        <w:rPr/>
-        <w:t>This step allowed us to filter 1 sequence potentially targeted to mitochondria.</w:t>
-      </w:r>
-    </w:p>
-    <w:p>
-      <w:pPr>
-        <w:pStyle w:val="BlockText"/>
-        <w:rPr/>
-      </w:pPr>
-      <w:r>
-        <w:rPr>
-          <w:b/>
-        </w:rPr>
-        <w:t>Result</w:t>
-      </w:r>
-      <w:r>
-        <w:rPr/>
-        <w:t>: 4 candidate proteins with signal peptides; 0 TM domains in mature sequences; not targeted to plastids or mitochondria.</w:t>
-      </w:r>
-    </w:p>
-    <w:p>
-      <w:pPr>
-        <w:pStyle w:val="Heading4"/>
-        <w:rPr/>
-      </w:pPr>
-      <w:bookmarkStart w:id="23" w:name="step-4-check-for-er-retention-signals"/>
-      <w:bookmarkEnd w:id="23"/>
-      <w:r>
-        <w:rPr/>
-        <w:t>Step 4: check for ER-retention signals</w:t>
-      </w:r>
-    </w:p>
-    <w:p>
-      <w:pPr>
-        <w:pStyle w:val="SourceCode"/>
-        <w:rPr/>
-      </w:pPr>
-      <w:r>
-        <w:rPr>
-          <w:rStyle w:val="NormalTok"/>
-        </w:rPr>
-        <w:t>step4_er &lt;-</w:t>
-      </w:r>
-      <w:r>
-        <w:rPr>
-          <w:rStyle w:val="StringTok"/>
-        </w:rPr>
-        <w:t xml:space="preserve"> </w:t>
-      </w:r>
-      <w:r>
-        <w:rPr>
-          <w:rStyle w:val="KeywordTok"/>
-        </w:rPr>
-        <w:t>check_khdel</w:t>
-      </w:r>
-      <w:r>
-        <w:rPr>
-          <w:rStyle w:val="NormalTok"/>
-        </w:rPr>
-        <w:t>(step3_tp,</w:t>
-      </w:r>
-      <w:r>
-        <w:rPr/>
-        <w:br/>
-      </w:r>
-      <w:r>
-        <w:rPr>
-          <w:rStyle w:val="NormalTok"/>
-        </w:rPr>
-        <w:t xml:space="preserve">                        </w:t>
-      </w:r>
-      <w:r>
-        <w:rPr>
-          <w:rStyle w:val="DataTypeTok"/>
-        </w:rPr>
-        <w:t>run_mode =</w:t>
-      </w:r>
-      <w:r>
-        <w:rPr>
-          <w:rStyle w:val="NormalTok"/>
-        </w:rPr>
-        <w:t xml:space="preserve"> </w:t>
-      </w:r>
-      <w:r>
-        <w:rPr>
-          <w:rStyle w:val="StringTok"/>
-        </w:rPr>
-        <w:t>'piper'</w:t>
-      </w:r>
-      <w:r>
-        <w:rPr>
-          <w:rStyle w:val="NormalTok"/>
-        </w:rPr>
-        <w:t>)</w:t>
-      </w:r>
-      <w:r>
-        <w:rPr/>
-        <w:br/>
-      </w:r>
-      <w:r>
-        <w:rPr>
-          <w:rStyle w:val="NormalTok"/>
-        </w:rPr>
-        <w:t>## checking for terminal ER retention signals...</w:t>
-      </w:r>
-      <w:r>
-        <w:rPr/>
-        <w:br/>
-      </w:r>
-      <w:r>
-        <w:rPr>
-          <w:rStyle w:val="NormalTok"/>
-        </w:rPr>
-        <w:t>## Submitted sequences... 4</w:t>
-      </w:r>
-      <w:r>
-        <w:rPr/>
-        <w:br/>
-      </w:r>
-      <w:r>
-        <w:rPr>
-          <w:rStyle w:val="NormalTok"/>
-        </w:rPr>
-        <w:t>## Sequences with terminal ER retention signals detected... 0</w:t>
-      </w:r>
-      <w:r>
-        <w:rPr/>
-        <w:br/>
-      </w:r>
-      <w:r>
-        <w:rPr>
-          <w:rStyle w:val="NormalTok"/>
-        </w:rPr>
-        <w:t>## Candidate without terminal ER retention signals detected... 4</w:t>
-      </w:r>
-      <w:r>
-        <w:rPr/>
-        <w:br/>
-        <w:br/>
-      </w:r>
-      <w:r>
-        <w:rPr>
-          <w:rStyle w:val="KeywordTok"/>
-        </w:rPr>
-        <w:t>getOutfasta</w:t>
-      </w:r>
-      <w:r>
-        <w:rPr>
-          <w:rStyle w:val="NormalTok"/>
-        </w:rPr>
-        <w:t>(step4_er)</w:t>
-      </w:r>
-      <w:r>
-        <w:rPr/>
-        <w:br/>
-      </w:r>
-      <w:r>
-        <w:rPr>
-          <w:rStyle w:val="NormalTok"/>
-        </w:rPr>
-        <w:t>##   A AAStringSet instance of length 4</w:t>
-      </w:r>
-      <w:r>
-        <w:rPr/>
-        <w:br/>
-      </w:r>
-      <w:r>
-        <w:rPr>
-          <w:rStyle w:val="NormalTok"/>
-        </w:rPr>
-        <w:t xml:space="preserve">##     width seq                                          names               </w:t>
-      </w:r>
-      <w:r>
-        <w:rPr/>
-        <w:br/>
-      </w:r>
-      <w:r>
-        <w:rPr>
-          <w:rStyle w:val="NormalTok"/>
-        </w:rPr>
-        <w:t>## [1]   210 MKLSSVCTIIFGLVFIDFNNV...SDGSVTTAAQKAAALVKANA ALI_PLTG_5</w:t>
-      </w:r>
-      <w:r>
-        <w:rPr/>
-        <w:br/>
-      </w:r>
-      <w:r>
-        <w:rPr>
-          <w:rStyle w:val="NormalTok"/>
-        </w:rPr>
-        <w:t>## [2]   653 MKIVALVTFCIATLDSSIVFA...SEDPVYPLVKEYSDVVSKHP ALI_PLTG_23</w:t>
-      </w:r>
-      <w:r>
-        <w:rPr/>
-        <w:br/>
-      </w:r>
-      <w:r>
-        <w:rPr>
-          <w:rStyle w:val="NormalTok"/>
-        </w:rPr>
-        <w:t>## [3]   495 MVVRVLLVVLALLAVGVQSKA...FAIVTIGASDGRVRYMNPPS ALI_PLTG_38</w:t>
+        <w:t>## [2]   495 MVVRVLLVVLALLAVGVQSKA...FAIVTIGASDGRVRYMNPPS ALI_PLTG_38</w:t>
+      </w:r>
+      <w:r>
+        <w:rPr/>
+        <w:br/>
+      </w:r>
+      <w:r>
+        <w:rPr>
+          <w:rStyle w:val="NormalTok"/>
+        </w:rPr>
+        <w:t>## [3]   653 MKIVALVTFCIATLDSSIVFA...SEDPVYPLVKEYSDVVSKHP ALI_PLTG_23</w:t>
       </w:r>
       <w:r>
         <w:rPr/>
@@ -13034,8 +13024,8 @@
         <w:pStyle w:val="Heading3"/>
         <w:rPr/>
       </w:pPr>
-      <w:bookmarkStart w:id="24" w:name="references"/>
-      <w:bookmarkEnd w:id="24"/>
+      <w:bookmarkStart w:id="23" w:name="references"/>
+      <w:bookmarkEnd w:id="23"/>
       <w:r>
         <w:rPr/>
         <w:t>References</w:t>

</xml_diff>